<commit_message>
Rendu au milieu du module 2
</commit_message>
<xml_diff>
--- a/UX-TECH3LAB-Cours.docx
+++ b/UX-TECH3LAB-Cours.docx
@@ -765,18 +765,1101 @@
       <w:r>
         <w:t>Atteindre la saturation des données</w:t>
       </w:r>
+      <w:r>
+        <w:br/>
+      </w:r>
+    </w:p>
+    <w:p>
+      <w:r>
+        <w:tab/>
+      </w:r>
+    </w:p>
+    <w:p/>
+    <w:p/>
+    <w:p/>
+    <w:p>
+      <w:pPr>
+        <w:rPr>
+          <w:b/>
+          <w:u w:val="single"/>
+        </w:rPr>
+      </w:pPr>
+      <w:r>
+        <w:rPr>
+          <w:b/>
+          <w:u w:val="single"/>
+        </w:rPr>
+        <w:lastRenderedPageBreak/>
+        <w:t>Module 2 :</w:t>
+      </w:r>
+    </w:p>
+    <w:p>
+      <w:pPr>
+        <w:jc w:val="both"/>
+        <w:rPr>
+          <w:u w:val="single"/>
+        </w:rPr>
+      </w:pPr>
+      <w:r>
+        <w:rPr>
+          <w:b/>
+          <w:u w:val="single"/>
+        </w:rPr>
+        <w:t>Pôle UX :</w:t>
+      </w:r>
+      <w:r>
+        <w:rPr>
+          <w:b/>
+        </w:rPr>
+        <w:t xml:space="preserve"> </w:t>
+      </w:r>
+      <w:r>
+        <w:t>Recherche, Conception, Évaluation</w:t>
+      </w:r>
+    </w:p>
+    <w:p>
+      <w:pPr>
+        <w:jc w:val="both"/>
+      </w:pPr>
+      <w:r>
+        <w:t>Outils d’analyse les plus fréquents sont : les persona, les cartes de l’empathie et de l’expérience.</w:t>
+      </w:r>
+    </w:p>
+    <w:p>
+      <w:pPr>
+        <w:jc w:val="both"/>
+        <w:rPr>
+          <w:lang w:val="en-CA"/>
+        </w:rPr>
+      </w:pPr>
+      <w:proofErr w:type="spellStart"/>
+      <w:r>
+        <w:rPr>
+          <w:lang w:val="en-CA"/>
+        </w:rPr>
+        <w:t>Échelle</w:t>
+      </w:r>
+      <w:proofErr w:type="spellEnd"/>
+      <w:r>
+        <w:rPr>
+          <w:lang w:val="en-CA"/>
+        </w:rPr>
+        <w:t xml:space="preserve"> S.A.M -&gt; Self-Assessment </w:t>
+      </w:r>
+      <w:proofErr w:type="spellStart"/>
+      <w:r>
+        <w:rPr>
+          <w:lang w:val="en-CA"/>
+        </w:rPr>
+        <w:t>Maniklin</w:t>
+      </w:r>
+      <w:proofErr w:type="spellEnd"/>
+    </w:p>
+    <w:p>
+      <w:pPr>
+        <w:jc w:val="both"/>
+      </w:pPr>
+      <w:r>
+        <w:t>Connaître les besoins des u</w:t>
+      </w:r>
+      <w:r>
+        <w:t>tilisateurs :</w:t>
+      </w:r>
+    </w:p>
+    <w:p>
+      <w:pPr>
+        <w:pStyle w:val="ListParagraph"/>
+        <w:numPr>
+          <w:ilvl w:val="0"/>
+          <w:numId w:val="5"/>
+        </w:numPr>
+        <w:jc w:val="both"/>
+      </w:pPr>
+      <w:r>
+        <w:t>Pourquoi utilisez-vous ce site ?</w:t>
+      </w:r>
+    </w:p>
+    <w:p>
+      <w:pPr>
+        <w:pStyle w:val="ListParagraph"/>
+        <w:numPr>
+          <w:ilvl w:val="0"/>
+          <w:numId w:val="5"/>
+        </w:numPr>
+        <w:jc w:val="both"/>
+      </w:pPr>
+      <w:r>
+        <w:t>Qu’est-ce qui contribue à dégrader votre expérience ?</w:t>
+      </w:r>
+    </w:p>
+    <w:p>
+      <w:pPr>
+        <w:pStyle w:val="ListParagraph"/>
+        <w:numPr>
+          <w:ilvl w:val="0"/>
+          <w:numId w:val="5"/>
+        </w:numPr>
+        <w:jc w:val="both"/>
+      </w:pPr>
+      <w:r>
+        <w:t>Qu’est ce que vous aimez du site actuel ?</w:t>
+      </w:r>
+    </w:p>
+    <w:p>
+      <w:pPr>
+        <w:pStyle w:val="ListParagraph"/>
+        <w:numPr>
+          <w:ilvl w:val="0"/>
+          <w:numId w:val="5"/>
+        </w:numPr>
+        <w:jc w:val="both"/>
+      </w:pPr>
+      <w:r>
+        <w:t>Qu’est-ce que vous aimeriez faire sur le nouveau site ?</w:t>
+      </w:r>
+    </w:p>
+    <w:p>
+      <w:pPr>
+        <w:jc w:val="both"/>
+      </w:pPr>
+      <w:r>
+        <w:t>Rencontrer nombre représentatif de personnes pour concevoir prototype grâce à des données qualitatives au début.</w:t>
+      </w:r>
+    </w:p>
+    <w:p>
+      <w:pPr>
+        <w:jc w:val="both"/>
+      </w:pPr>
+      <w:r>
+        <w:t>Types de questions qu’on veut poser :</w:t>
+      </w:r>
+    </w:p>
+    <w:p>
+      <w:pPr>
+        <w:pStyle w:val="ListParagraph"/>
+        <w:numPr>
+          <w:ilvl w:val="0"/>
+          <w:numId w:val="7"/>
+        </w:numPr>
+        <w:jc w:val="both"/>
+      </w:pPr>
+      <w:r>
+        <w:t>Essayer de comprendre le schéma mental des participants ? (Manière d’approcher l’expérience, le cadre dans lequel ils approchent l’interaction)</w:t>
+      </w:r>
+    </w:p>
+    <w:p>
+      <w:pPr>
+        <w:pStyle w:val="ListParagraph"/>
+        <w:numPr>
+          <w:ilvl w:val="0"/>
+          <w:numId w:val="7"/>
+        </w:numPr>
+        <w:jc w:val="both"/>
+      </w:pPr>
+      <w:r>
+        <w:t>Que consultez-vous ?</w:t>
+      </w:r>
+    </w:p>
+    <w:p>
+      <w:pPr>
+        <w:pStyle w:val="ListParagraph"/>
+        <w:numPr>
+          <w:ilvl w:val="0"/>
+          <w:numId w:val="7"/>
+        </w:numPr>
+        <w:jc w:val="both"/>
+      </w:pPr>
+      <w:r>
+        <w:t>Connaître l’esprit des utilisateurs</w:t>
+      </w:r>
+    </w:p>
+    <w:p>
+      <w:pPr>
+        <w:pStyle w:val="ListParagraph"/>
+        <w:numPr>
+          <w:ilvl w:val="0"/>
+          <w:numId w:val="7"/>
+        </w:numPr>
+        <w:jc w:val="both"/>
+      </w:pPr>
+      <w:r>
+        <w:t>Identifiez les points de frictions</w:t>
+      </w:r>
+    </w:p>
+    <w:p>
+      <w:pPr>
+        <w:pStyle w:val="ListParagraph"/>
+        <w:numPr>
+          <w:ilvl w:val="0"/>
+          <w:numId w:val="7"/>
+        </w:numPr>
+        <w:jc w:val="both"/>
+      </w:pPr>
+      <w:r>
+        <w:t>Celles qui font parler de leurs :</w:t>
+      </w:r>
+    </w:p>
+    <w:p>
+      <w:pPr>
+        <w:pStyle w:val="ListParagraph"/>
+        <w:numPr>
+          <w:ilvl w:val="0"/>
+          <w:numId w:val="6"/>
+        </w:numPr>
+        <w:jc w:val="both"/>
+      </w:pPr>
+      <w:r>
+        <w:t>Intentions</w:t>
+      </w:r>
+    </w:p>
+    <w:p>
+      <w:pPr>
+        <w:pStyle w:val="ListParagraph"/>
+        <w:numPr>
+          <w:ilvl w:val="0"/>
+          <w:numId w:val="6"/>
+        </w:numPr>
+        <w:jc w:val="both"/>
+      </w:pPr>
+      <w:r>
+        <w:t>Besoins</w:t>
+      </w:r>
+    </w:p>
+    <w:p>
+      <w:pPr>
+        <w:pStyle w:val="ListParagraph"/>
+        <w:numPr>
+          <w:ilvl w:val="0"/>
+          <w:numId w:val="6"/>
+        </w:numPr>
+        <w:jc w:val="both"/>
+      </w:pPr>
+      <w:r>
+        <w:t>Valeurs</w:t>
+      </w:r>
+    </w:p>
+    <w:p>
+      <w:pPr>
+        <w:pStyle w:val="ListParagraph"/>
+        <w:numPr>
+          <w:ilvl w:val="0"/>
+          <w:numId w:val="6"/>
+        </w:numPr>
+        <w:jc w:val="both"/>
+      </w:pPr>
+      <w:r>
+        <w:t>Motivations</w:t>
+      </w:r>
+    </w:p>
+    <w:p>
+      <w:pPr>
+        <w:pStyle w:val="ListParagraph"/>
+        <w:numPr>
+          <w:ilvl w:val="0"/>
+          <w:numId w:val="6"/>
+        </w:numPr>
+        <w:jc w:val="both"/>
+      </w:pPr>
+      <w:r>
+        <w:t>Actions Concrètes</w:t>
+      </w:r>
+    </w:p>
+    <w:p>
+      <w:pPr>
+        <w:pStyle w:val="ListParagraph"/>
+        <w:numPr>
+          <w:ilvl w:val="0"/>
+          <w:numId w:val="6"/>
+        </w:numPr>
+        <w:jc w:val="both"/>
+      </w:pPr>
+      <w:r>
+        <w:t>Contextes</w:t>
+      </w:r>
+    </w:p>
+    <w:p>
+      <w:pPr>
+        <w:pStyle w:val="ListParagraph"/>
+        <w:numPr>
+          <w:ilvl w:val="0"/>
+          <w:numId w:val="6"/>
+        </w:numPr>
+        <w:jc w:val="both"/>
+      </w:pPr>
+      <w:r>
+        <w:t>Histoires vécues</w:t>
+      </w:r>
+    </w:p>
+    <w:p>
+      <w:pPr>
+        <w:jc w:val="both"/>
+      </w:pPr>
+      <w:r>
+        <w:t>Identifiez les thèmes que l’on veut aborder.</w:t>
+      </w:r>
+    </w:p>
+    <w:p>
+      <w:pPr>
+        <w:jc w:val="both"/>
+      </w:pPr>
+      <w:r>
+        <w:t>Recommandations pour le guide d’entretien :</w:t>
+      </w:r>
+    </w:p>
+    <w:p>
+      <w:pPr>
+        <w:pStyle w:val="ListParagraph"/>
+        <w:numPr>
+          <w:ilvl w:val="0"/>
+          <w:numId w:val="9"/>
+        </w:numPr>
+        <w:jc w:val="both"/>
+      </w:pPr>
+      <w:r>
+        <w:t>Annoncer les sujets sur lesquels vous les questionnerez :</w:t>
+      </w:r>
+    </w:p>
+    <w:p>
+      <w:pPr>
+        <w:pStyle w:val="ListParagraph"/>
+        <w:numPr>
+          <w:ilvl w:val="1"/>
+          <w:numId w:val="9"/>
+        </w:numPr>
+        <w:jc w:val="both"/>
+      </w:pPr>
+      <w:r>
+        <w:t>Ex : Leur rôle au sein de l’entreprise</w:t>
+      </w:r>
+    </w:p>
+    <w:p>
+      <w:pPr>
+        <w:pStyle w:val="ListParagraph"/>
+        <w:numPr>
+          <w:ilvl w:val="0"/>
+          <w:numId w:val="9"/>
+        </w:numPr>
+        <w:jc w:val="both"/>
+      </w:pPr>
+      <w:r>
+        <w:t>Éviter les questions qui orientent la réponse</w:t>
+      </w:r>
+    </w:p>
+    <w:p>
+      <w:pPr>
+        <w:pStyle w:val="ListParagraph"/>
+        <w:numPr>
+          <w:ilvl w:val="0"/>
+          <w:numId w:val="9"/>
+        </w:numPr>
+        <w:jc w:val="both"/>
+      </w:pPr>
+      <w:r>
+        <w:t xml:space="preserve">Fouiller le « Pourquoi » sans </w:t>
+      </w:r>
+      <w:proofErr w:type="spellStart"/>
+      <w:r>
+        <w:t>sur-utiliser</w:t>
+      </w:r>
+      <w:proofErr w:type="spellEnd"/>
+      <w:r>
+        <w:t xml:space="preserve"> le mot « Pourquoi » (Comment en êtes-vous arrivé à faire cela/ceci ?)</w:t>
+      </w:r>
+    </w:p>
+    <w:p>
+      <w:pPr>
+        <w:pStyle w:val="ListParagraph"/>
+        <w:numPr>
+          <w:ilvl w:val="0"/>
+          <w:numId w:val="9"/>
+        </w:numPr>
+        <w:jc w:val="both"/>
+      </w:pPr>
+      <w:r>
+        <w:t>Éviter les questions qui se répondent par un oui ou un non</w:t>
+      </w:r>
+    </w:p>
+    <w:p>
+      <w:pPr>
+        <w:pStyle w:val="ListParagraph"/>
+        <w:numPr>
+          <w:ilvl w:val="0"/>
+          <w:numId w:val="9"/>
+        </w:numPr>
+        <w:jc w:val="both"/>
+      </w:pPr>
+      <w:r>
+        <w:t>Ne les inviter pas à jouer au designer</w:t>
+      </w:r>
+    </w:p>
+    <w:p>
+      <w:pPr>
+        <w:pStyle w:val="ListParagraph"/>
+        <w:numPr>
+          <w:ilvl w:val="0"/>
+          <w:numId w:val="9"/>
+        </w:numPr>
+        <w:jc w:val="both"/>
+      </w:pPr>
+      <w:r>
+        <w:t>Être direct et clair.</w:t>
+      </w:r>
+    </w:p>
+    <w:p>
+      <w:pPr>
+        <w:jc w:val="both"/>
+      </w:pPr>
+      <w:r>
+        <w:t>Recommandations pour vos réponses :</w:t>
+      </w:r>
+    </w:p>
+    <w:p>
+      <w:pPr>
+        <w:pStyle w:val="ListParagraph"/>
+        <w:numPr>
+          <w:ilvl w:val="0"/>
+          <w:numId w:val="10"/>
+        </w:numPr>
+        <w:jc w:val="both"/>
+      </w:pPr>
+      <w:r>
+        <w:t>Utiliser les silences inconfortables</w:t>
+      </w:r>
+    </w:p>
+    <w:p>
+      <w:pPr>
+        <w:pStyle w:val="ListParagraph"/>
+        <w:numPr>
+          <w:ilvl w:val="0"/>
+          <w:numId w:val="10"/>
+        </w:numPr>
+        <w:jc w:val="both"/>
+      </w:pPr>
+      <w:r>
+        <w:lastRenderedPageBreak/>
+        <w:t>Rediriger les questions sur les fonctionnalités</w:t>
+      </w:r>
+    </w:p>
+    <w:p>
+      <w:pPr>
+        <w:pStyle w:val="ListParagraph"/>
+        <w:numPr>
+          <w:ilvl w:val="0"/>
+          <w:numId w:val="10"/>
+        </w:numPr>
+        <w:jc w:val="both"/>
+      </w:pPr>
+      <w:r>
+        <w:t>Ne pas être d’accord ou en désaccord (Bon point, bien noté)</w:t>
+      </w:r>
+    </w:p>
+    <w:p>
+      <w:pPr>
+        <w:jc w:val="both"/>
+        <w:rPr>
+          <w:b/>
+        </w:rPr>
+      </w:pPr>
+      <w:r>
+        <w:rPr>
+          <w:b/>
+        </w:rPr>
+        <w:t>Matrices des techniques UX :</w:t>
+      </w:r>
+    </w:p>
+    <w:p>
+      <w:pPr>
+        <w:rPr>
+          <w:lang w:val="en-CA"/>
+        </w:rPr>
+      </w:pPr>
+      <w:r>
+        <w:rPr>
+          <w:b/>
+          <w:noProof/>
+        </w:rPr>
+        <w:drawing>
+          <wp:anchor distT="0" distB="0" distL="114300" distR="114300" simplePos="0" relativeHeight="251658240" behindDoc="1" locked="0" layoutInCell="1" allowOverlap="1" wp14:anchorId="01C2375E">
+            <wp:simplePos x="914400" y="1670400"/>
+            <wp:positionH relativeFrom="column">
+              <wp:align>left</wp:align>
+            </wp:positionH>
+            <wp:positionV relativeFrom="paragraph">
+              <wp:align>top</wp:align>
+            </wp:positionV>
+            <wp:extent cx="2641550" cy="1756800"/>
+            <wp:effectExtent l="0" t="0" r="6985" b="0"/>
+            <wp:wrapTight wrapText="bothSides">
+              <wp:wrapPolygon edited="0">
+                <wp:start x="0" y="0"/>
+                <wp:lineTo x="0" y="21319"/>
+                <wp:lineTo x="21501" y="21319"/>
+                <wp:lineTo x="21501" y="0"/>
+                <wp:lineTo x="0" y="0"/>
+              </wp:wrapPolygon>
+            </wp:wrapTight>
+            <wp:docPr id="2" name="Picture 2"/>
+            <wp:cNvGraphicFramePr>
+              <a:graphicFrameLocks xmlns:a="http://schemas.openxmlformats.org/drawingml/2006/main" noChangeAspect="1"/>
+            </wp:cNvGraphicFramePr>
+            <a:graphic xmlns:a="http://schemas.openxmlformats.org/drawingml/2006/main">
+              <a:graphicData uri="http://schemas.openxmlformats.org/drawingml/2006/picture">
+                <pic:pic xmlns:pic="http://schemas.openxmlformats.org/drawingml/2006/picture">
+                  <pic:nvPicPr>
+                    <pic:cNvPr id="1" name=""/>
+                    <pic:cNvPicPr/>
+                  </pic:nvPicPr>
+                  <pic:blipFill>
+                    <a:blip r:embed="rId5" cstate="print">
+                      <a:extLst>
+                        <a:ext uri="{28A0092B-C50C-407E-A947-70E740481C1C}">
+                          <a14:useLocalDpi xmlns:a14="http://schemas.microsoft.com/office/drawing/2010/main" val="0"/>
+                        </a:ext>
+                      </a:extLst>
+                    </a:blip>
+                    <a:stretch>
+                      <a:fillRect/>
+                    </a:stretch>
+                  </pic:blipFill>
+                  <pic:spPr>
+                    <a:xfrm>
+                      <a:off x="0" y="0"/>
+                      <a:ext cx="2641550" cy="1756800"/>
+                    </a:xfrm>
+                    <a:prstGeom prst="rect">
+                      <a:avLst/>
+                    </a:prstGeom>
+                  </pic:spPr>
+                </pic:pic>
+              </a:graphicData>
+            </a:graphic>
+          </wp:anchor>
+        </w:drawing>
+      </w:r>
+      <w:r>
+        <w:rPr>
+          <w:b/>
+          <w:lang w:val="en-CA"/>
+        </w:rPr>
+        <w:t>Comportement:</w:t>
+      </w:r>
+      <w:r>
+        <w:rPr>
+          <w:lang w:val="en-CA"/>
+        </w:rPr>
+        <w:t xml:space="preserve"> « What people do </w:t>
+      </w:r>
+      <w:r>
+        <w:rPr>
+          <w:lang w:val="en-CA"/>
+        </w:rPr>
+        <w:t>»</w:t>
+      </w:r>
+    </w:p>
+    <w:p>
+      <w:pPr>
+        <w:rPr>
+          <w:lang w:val="en-CA"/>
+        </w:rPr>
+      </w:pPr>
+      <w:r>
+        <w:rPr>
+          <w:b/>
+          <w:lang w:val="en-CA"/>
+        </w:rPr>
+        <w:t>Attitude:</w:t>
+      </w:r>
+      <w:r>
+        <w:rPr>
+          <w:lang w:val="en-CA"/>
+        </w:rPr>
+        <w:t xml:space="preserve"> « What people say »</w:t>
+      </w:r>
+    </w:p>
+    <w:p>
+      <w:pPr>
+        <w:rPr>
+          <w:b/>
+          <w:lang w:val="en-CA"/>
+        </w:rPr>
+      </w:pPr>
+      <w:r>
+        <w:rPr>
+          <w:b/>
+          <w:lang w:val="en-CA"/>
+        </w:rPr>
+        <w:t>Qualitatif (direct</w:t>
+      </w:r>
+      <w:r>
+        <w:rPr>
+          <w:b/>
+          <w:lang w:val="en-CA"/>
+        </w:rPr>
+        <w:t>):</w:t>
+      </w:r>
+      <w:r>
+        <w:rPr>
+          <w:b/>
+          <w:lang w:val="en-CA"/>
+        </w:rPr>
+        <w:t xml:space="preserve"> </w:t>
+      </w:r>
+      <w:r>
+        <w:rPr>
+          <w:lang w:val="en-CA"/>
+        </w:rPr>
+        <w:t>generate data about behaviours</w:t>
+      </w:r>
+      <w:r>
+        <w:rPr>
+          <w:lang w:val="en-CA"/>
+        </w:rPr>
+        <w:t xml:space="preserve"> and attitudes based on observing them directly</w:t>
+      </w:r>
+    </w:p>
+    <w:p>
+      <w:pPr>
+        <w:rPr>
+          <w:b/>
+          <w:lang w:val="en-CA"/>
+        </w:rPr>
+      </w:pPr>
+      <w:r>
+        <w:rPr>
+          <w:b/>
+          <w:lang w:val="en-CA"/>
+        </w:rPr>
+        <w:t xml:space="preserve">Quantitatif (indirect): </w:t>
+      </w:r>
+      <w:r>
+        <w:rPr>
+          <w:lang w:val="en-CA"/>
+        </w:rPr>
+        <w:t xml:space="preserve">the data about the behaviour and attitude in question are </w:t>
+      </w:r>
+      <w:r>
+        <w:rPr>
+          <w:lang w:val="en-CA"/>
+        </w:rPr>
+        <w:t>gathered</w:t>
+      </w:r>
+      <w:r>
+        <w:rPr>
+          <w:lang w:val="en-CA"/>
+        </w:rPr>
+        <w:t xml:space="preserve"> indirectly</w:t>
+      </w:r>
+      <w:r>
+        <w:rPr>
+          <w:lang w:val="en-CA"/>
+        </w:rPr>
+        <w:t xml:space="preserve"> (Mathematical models with data captured)</w:t>
+      </w:r>
+      <w:r>
+        <w:rPr>
+          <w:b/>
+          <w:lang w:val="en-CA"/>
+        </w:rPr>
+        <w:br w:type="textWrapping" w:clear="all"/>
+      </w:r>
+    </w:p>
+    <w:p>
+      <w:pPr>
+        <w:jc w:val="both"/>
+        <w:rPr>
+          <w:b/>
+        </w:rPr>
+      </w:pPr>
+      <w:r>
+        <w:rPr>
+          <w:noProof/>
+        </w:rPr>
+        <w:drawing>
+          <wp:inline distT="0" distB="0" distL="0" distR="0">
+            <wp:extent cx="5943600" cy="4672270"/>
+            <wp:effectExtent l="0" t="0" r="0" b="0"/>
+            <wp:docPr id="1" name="Picture 1" descr="Chart of 20 user research methods, classified along 3 dimensions"/>
+            <wp:cNvGraphicFramePr>
+              <a:graphicFrameLocks xmlns:a="http://schemas.openxmlformats.org/drawingml/2006/main" noChangeAspect="1"/>
+            </wp:cNvGraphicFramePr>
+            <a:graphic xmlns:a="http://schemas.openxmlformats.org/drawingml/2006/main">
+              <a:graphicData uri="http://schemas.openxmlformats.org/drawingml/2006/picture">
+                <pic:pic xmlns:pic="http://schemas.openxmlformats.org/drawingml/2006/picture">
+                  <pic:nvPicPr>
+                    <pic:cNvPr id="0" name="Picture 1" descr="Chart of 20 user research methods, classified along 3 dimensions"/>
+                    <pic:cNvPicPr>
+                      <a:picLocks noChangeAspect="1" noChangeArrowheads="1"/>
+                    </pic:cNvPicPr>
+                  </pic:nvPicPr>
+                  <pic:blipFill>
+                    <a:blip r:embed="rId6">
+                      <a:extLst>
+                        <a:ext uri="{28A0092B-C50C-407E-A947-70E740481C1C}">
+                          <a14:useLocalDpi xmlns:a14="http://schemas.microsoft.com/office/drawing/2010/main" val="0"/>
+                        </a:ext>
+                      </a:extLst>
+                    </a:blip>
+                    <a:srcRect/>
+                    <a:stretch>
+                      <a:fillRect/>
+                    </a:stretch>
+                  </pic:blipFill>
+                  <pic:spPr bwMode="auto">
+                    <a:xfrm>
+                      <a:off x="0" y="0"/>
+                      <a:ext cx="5943600" cy="4672270"/>
+                    </a:xfrm>
+                    <a:prstGeom prst="rect">
+                      <a:avLst/>
+                    </a:prstGeom>
+                    <a:noFill/>
+                    <a:ln>
+                      <a:noFill/>
+                    </a:ln>
+                  </pic:spPr>
+                </pic:pic>
+              </a:graphicData>
+            </a:graphic>
+          </wp:inline>
+        </w:drawing>
+      </w:r>
+    </w:p>
+    <w:p>
+      <w:pPr>
+        <w:jc w:val="both"/>
+      </w:pPr>
+    </w:p>
+    <w:p>
+      <w:pPr>
+        <w:jc w:val="both"/>
+        <w:rPr>
+          <w:lang w:val="en-CA"/>
+        </w:rPr>
+      </w:pPr>
+      <w:r>
+        <w:rPr>
+          <w:b/>
+          <w:lang w:val="en-CA"/>
+        </w:rPr>
+        <w:t>Persona:</w:t>
+      </w:r>
+      <w:r>
+        <w:rPr>
+          <w:lang w:val="en-CA"/>
+        </w:rPr>
+        <w:t xml:space="preserve"> Alan Cooper, The I</w:t>
+      </w:r>
+      <w:r>
+        <w:rPr>
+          <w:lang w:val="en-CA"/>
+        </w:rPr>
+        <w:t>nmates are running the Asylum.</w:t>
+      </w:r>
+    </w:p>
+    <w:p>
+      <w:pPr>
+        <w:jc w:val="both"/>
+      </w:pPr>
+      <w:r>
+        <w:lastRenderedPageBreak/>
+        <w:t>Permet de représenter des p</w:t>
+      </w:r>
+      <w:r>
+        <w:t>rofils type (archétype)</w:t>
+      </w:r>
+    </w:p>
+    <w:p>
+      <w:pPr>
+        <w:jc w:val="both"/>
+      </w:pPr>
+      <w:r>
+        <w:t xml:space="preserve">Buts : </w:t>
+      </w:r>
+    </w:p>
+    <w:p>
+      <w:pPr>
+        <w:pStyle w:val="ListParagraph"/>
+        <w:numPr>
+          <w:ilvl w:val="0"/>
+          <w:numId w:val="11"/>
+        </w:numPr>
+        <w:jc w:val="both"/>
+      </w:pPr>
+      <w:r>
+        <w:t>Comprendre qui est l’usager (un segment spécifique) ?</w:t>
+      </w:r>
+    </w:p>
+    <w:p>
+      <w:pPr>
+        <w:pStyle w:val="ListParagraph"/>
+        <w:numPr>
+          <w:ilvl w:val="0"/>
+          <w:numId w:val="11"/>
+        </w:numPr>
+        <w:jc w:val="both"/>
+      </w:pPr>
+      <w:r>
+        <w:t>Que souhaite-t-il accomplir ?</w:t>
+      </w:r>
+    </w:p>
+    <w:p>
+      <w:pPr>
+        <w:pStyle w:val="ListParagraph"/>
+        <w:numPr>
+          <w:ilvl w:val="0"/>
+          <w:numId w:val="11"/>
+        </w:numPr>
+        <w:jc w:val="both"/>
+      </w:pPr>
+      <w:r>
+        <w:t>Quelles sont les motivations ?</w:t>
+      </w:r>
+    </w:p>
+    <w:p>
+      <w:pPr>
+        <w:pStyle w:val="ListParagraph"/>
+        <w:numPr>
+          <w:ilvl w:val="0"/>
+          <w:numId w:val="11"/>
+        </w:numPr>
+        <w:jc w:val="both"/>
+      </w:pPr>
+      <w:r>
+        <w:t>Comment vit-il l’expérience d’utilisation ?</w:t>
+      </w:r>
+    </w:p>
+    <w:p>
+      <w:pPr>
+        <w:pStyle w:val="ListParagraph"/>
+        <w:numPr>
+          <w:ilvl w:val="0"/>
+          <w:numId w:val="11"/>
+        </w:numPr>
+        <w:jc w:val="both"/>
+      </w:pPr>
+      <w:r>
+        <w:t>Comment prend-il ses décisions face à votre système</w:t>
+      </w:r>
+    </w:p>
+    <w:p>
+      <w:pPr>
+        <w:jc w:val="both"/>
+      </w:pPr>
+      <w:r>
+        <w:t xml:space="preserve">Lors de projets de longue haleine, il est fortement recommandé que l'équipe de conception travaille avec des personas; ceux-ci aideront à assurer que les solutions soient centrées-utilisateur. </w:t>
+      </w:r>
+      <w:proofErr w:type="gramStart"/>
+      <w:r>
+        <w:t>Un bon persona</w:t>
+      </w:r>
+      <w:proofErr w:type="gramEnd"/>
+      <w:r>
+        <w:t xml:space="preserve"> aura près d'une douzaine d'informations différentes, chacune présentée dans cette capsule. Là où la carte de l'empathie était à la fois un questionnaire et un artéfact autonome, </w:t>
+      </w:r>
+      <w:proofErr w:type="gramStart"/>
+      <w:r>
+        <w:t>le persona</w:t>
+      </w:r>
+      <w:proofErr w:type="gramEnd"/>
+      <w:r>
+        <w:t xml:space="preserve"> lui, demande plus d'observation et d'analyse; il ne se construit pas comme on remplirait un questionnaire. Mais il en vaut l'effort, parce qu'une fois construit, il servira à plusieurs projets comme représentant des utilisateurs au sein de l’équipe de conception.</w:t>
+      </w:r>
+    </w:p>
+    <w:p>
+      <w:pPr>
+        <w:jc w:val="both"/>
+        <w:rPr>
+          <w:b/>
+        </w:rPr>
+      </w:pPr>
       <w:bookmarkStart w:id="0" w:name="_GoBack"/>
-      <w:bookmarkEnd w:id="0"/>
-      <w:r>
-        <w:br/>
-      </w:r>
-    </w:p>
-    <w:p>
-      <w:r>
-        <w:tab/>
-      </w:r>
-    </w:p>
-    <w:p/>
+      <w:r>
+        <w:rPr>
+          <w:b/>
+        </w:rPr>
+        <w:t>Création des personas (approche itérative) :</w:t>
+      </w:r>
+    </w:p>
+    <w:bookmarkEnd w:id="0"/>
+    <w:p>
+      <w:pPr>
+        <w:pStyle w:val="ListParagraph"/>
+        <w:numPr>
+          <w:ilvl w:val="0"/>
+          <w:numId w:val="12"/>
+        </w:numPr>
+        <w:jc w:val="both"/>
+      </w:pPr>
+      <w:r>
+        <w:t>Collecte de données</w:t>
+      </w:r>
+    </w:p>
+    <w:p>
+      <w:pPr>
+        <w:pStyle w:val="ListParagraph"/>
+        <w:numPr>
+          <w:ilvl w:val="1"/>
+          <w:numId w:val="12"/>
+        </w:numPr>
+        <w:jc w:val="both"/>
+      </w:pPr>
+      <w:r>
+        <w:t>Ne pas tombé sur les idées préconçues</w:t>
+      </w:r>
+    </w:p>
+    <w:p>
+      <w:pPr>
+        <w:pStyle w:val="ListParagraph"/>
+        <w:numPr>
+          <w:ilvl w:val="1"/>
+          <w:numId w:val="12"/>
+        </w:numPr>
+        <w:jc w:val="both"/>
+      </w:pPr>
+      <w:r>
+        <w:t>Basés sur des recherches UX</w:t>
+      </w:r>
+    </w:p>
+    <w:p>
+      <w:pPr>
+        <w:pStyle w:val="ListParagraph"/>
+        <w:numPr>
+          <w:ilvl w:val="1"/>
+          <w:numId w:val="12"/>
+        </w:numPr>
+        <w:jc w:val="both"/>
+      </w:pPr>
+      <w:r>
+        <w:t>Carte de l’empathie (UCD)</w:t>
+      </w:r>
+    </w:p>
+    <w:p>
+      <w:pPr>
+        <w:pStyle w:val="ListParagraph"/>
+        <w:numPr>
+          <w:ilvl w:val="2"/>
+          <w:numId w:val="12"/>
+        </w:numPr>
+        <w:jc w:val="both"/>
+      </w:pPr>
+      <w:r>
+        <w:t>Ce qu’il pense et ressent (Priorités, ses aspirations, ses attentes et ses objectifs)</w:t>
+      </w:r>
+    </w:p>
+    <w:p>
+      <w:pPr>
+        <w:pStyle w:val="ListParagraph"/>
+        <w:numPr>
+          <w:ilvl w:val="2"/>
+          <w:numId w:val="12"/>
+        </w:numPr>
+        <w:jc w:val="both"/>
+      </w:pPr>
+      <w:r>
+        <w:t>Ce qu’il dit et fait (Ses gestes, son comportement, ses mots et expressions, leur connotation)</w:t>
+      </w:r>
+    </w:p>
+    <w:p>
+      <w:pPr>
+        <w:pStyle w:val="ListParagraph"/>
+        <w:numPr>
+          <w:ilvl w:val="2"/>
+          <w:numId w:val="12"/>
+        </w:numPr>
+        <w:jc w:val="both"/>
+      </w:pPr>
+      <w:r>
+        <w:t>Ce qu’il voit et entend (Ce qui l’influence : ce dont parlent ses amis et sa famille, son réseau social, ce qu’il regarde pour l’inspiration, ce qui le fait rêver – vos concurrents et vos alliés)</w:t>
+      </w:r>
+    </w:p>
+    <w:p>
+      <w:pPr>
+        <w:pStyle w:val="ListParagraph"/>
+        <w:numPr>
+          <w:ilvl w:val="2"/>
+          <w:numId w:val="12"/>
+        </w:numPr>
+        <w:jc w:val="both"/>
+      </w:pPr>
+      <w:r>
+        <w:t>Ses outils et ressources (Outils, environnements nécessaires : avec qui partage-t-il cette expérience ? De qui a-t-il besoin ?)</w:t>
+      </w:r>
+    </w:p>
+    <w:p>
+      <w:pPr>
+        <w:pStyle w:val="ListParagraph"/>
+        <w:numPr>
+          <w:ilvl w:val="2"/>
+          <w:numId w:val="12"/>
+        </w:numPr>
+        <w:jc w:val="both"/>
+      </w:pPr>
+      <w:r>
+        <w:t>Points de Frictions</w:t>
+      </w:r>
+    </w:p>
+    <w:p>
+      <w:pPr>
+        <w:pStyle w:val="ListParagraph"/>
+        <w:numPr>
+          <w:ilvl w:val="2"/>
+          <w:numId w:val="12"/>
+        </w:numPr>
+        <w:jc w:val="both"/>
+      </w:pPr>
+      <w:r>
+        <w:t>Bénéfices</w:t>
+      </w:r>
+    </w:p>
+    <w:p>
+      <w:pPr>
+        <w:pStyle w:val="ListParagraph"/>
+        <w:numPr>
+          <w:ilvl w:val="0"/>
+          <w:numId w:val="12"/>
+        </w:numPr>
+        <w:jc w:val="both"/>
+      </w:pPr>
+      <w:r>
+        <w:t>Analyse et segmentation</w:t>
+      </w:r>
+    </w:p>
+    <w:p>
+      <w:pPr>
+        <w:pStyle w:val="ListParagraph"/>
+        <w:numPr>
+          <w:ilvl w:val="0"/>
+          <w:numId w:val="12"/>
+        </w:numPr>
+        <w:jc w:val="both"/>
+      </w:pPr>
+      <w:r>
+        <w:t>Identification des personas</w:t>
+      </w:r>
+    </w:p>
+    <w:p>
+      <w:pPr>
+        <w:pStyle w:val="ListParagraph"/>
+        <w:numPr>
+          <w:ilvl w:val="0"/>
+          <w:numId w:val="12"/>
+        </w:numPr>
+        <w:jc w:val="both"/>
+      </w:pPr>
+      <w:r>
+        <w:t>Présentation des personas</w:t>
+      </w:r>
+    </w:p>
+    <w:p>
+      <w:pPr>
+        <w:jc w:val="both"/>
+      </w:pPr>
+    </w:p>
+    <w:p>
+      <w:pPr>
+        <w:jc w:val="both"/>
+      </w:pPr>
+    </w:p>
     <w:p/>
     <w:p/>
     <w:p/>
@@ -797,6 +1880,119 @@
 <file path=word/numbering.xml><?xml version="1.0" encoding="utf-8"?>
 <w:numbering xmlns:wpc="http://schemas.microsoft.com/office/word/2010/wordprocessingCanvas" xmlns:cx="http://schemas.microsoft.com/office/drawing/2014/chartex" xmlns:cx1="http://schemas.microsoft.com/office/drawing/2015/9/8/chartex" xmlns:cx2="http://schemas.microsoft.com/office/drawing/2015/10/21/chartex" xmlns:cx3="http://schemas.microsoft.com/office/drawing/2016/5/9/chartex" xmlns:cx4="http://schemas.microsoft.com/office/drawing/2016/5/10/chartex" xmlns:cx5="http://schemas.microsoft.com/office/drawing/2016/5/11/chartex" xmlns:cx6="http://schemas.microsoft.com/office/drawing/2016/5/12/chartex" xmlns:cx7="http://schemas.microsoft.com/office/drawing/2016/5/13/chartex" xmlns:cx8="http://schemas.microsoft.com/office/drawing/2016/5/14/chartex" xmlns:mc="http://schemas.openxmlformats.org/markup-compatibility/2006" xmlns:aink="http://schemas.microsoft.com/office/drawing/2016/ink" xmlns:am3d="http://schemas.microsoft.com/office/drawing/2017/model3d" xmlns:o="urn:schemas-microsoft-com:office:office" xmlns:r="http://schemas.openxmlformats.org/officeDocument/2006/relationships" xmlns:m="http://schemas.openxmlformats.org/officeDocument/2006/math" xmlns:v="urn:schemas-microsoft-com:vml" xmlns:wp14="http://schemas.microsoft.com/office/word/2010/wordprocessingDrawing" xmlns:wp="http://schemas.openxmlformats.org/drawingml/2006/wordprocessingDrawing" xmlns:w10="urn:schemas-microsoft-com:office:word" xmlns:w="http://schemas.openxmlformats.org/wordprocessingml/2006/main" xmlns:w14="http://schemas.microsoft.com/office/word/2010/wordml" xmlns:w15="http://schemas.microsoft.com/office/word/2012/wordml" xmlns:w16cid="http://schemas.microsoft.com/office/word/2016/wordml/cid" xmlns:w16se="http://schemas.microsoft.com/office/word/2015/wordml/symex" xmlns:wpg="http://schemas.microsoft.com/office/word/2010/wordprocessingGroup" xmlns:wpi="http://schemas.microsoft.com/office/word/2010/wordprocessingInk" xmlns:wne="http://schemas.microsoft.com/office/word/2006/wordml" xmlns:wps="http://schemas.microsoft.com/office/word/2010/wordprocessingShape" mc:Ignorable="w14 w15 w16se w16cid wp14">
   <w:abstractNum w:abstractNumId="0" w15:restartNumberingAfterBreak="0">
+    <w:nsid w:val="23B5163D"/>
+    <w:multiLevelType w:val="hybridMultilevel"/>
+    <w:tmpl w:val="A3B83F46"/>
+    <w:lvl w:ilvl="0" w:tplc="0C0C0001">
+      <w:start w:val="1"/>
+      <w:numFmt w:val="bullet"/>
+      <w:lvlText w:val=""/>
+      <w:lvlJc w:val="left"/>
+      <w:pPr>
+        <w:ind w:left="1423" w:hanging="360"/>
+      </w:pPr>
+      <w:rPr>
+        <w:rFonts w:ascii="Symbol" w:hAnsi="Symbol" w:hint="default"/>
+      </w:rPr>
+    </w:lvl>
+    <w:lvl w:ilvl="1" w:tplc="0C0C0003" w:tentative="1">
+      <w:start w:val="1"/>
+      <w:numFmt w:val="bullet"/>
+      <w:lvlText w:val="o"/>
+      <w:lvlJc w:val="left"/>
+      <w:pPr>
+        <w:ind w:left="726" w:hanging="360"/>
+      </w:pPr>
+      <w:rPr>
+        <w:rFonts w:ascii="Courier New" w:hAnsi="Courier New" w:cs="Courier New" w:hint="default"/>
+      </w:rPr>
+    </w:lvl>
+    <w:lvl w:ilvl="2" w:tplc="0C0C0005" w:tentative="1">
+      <w:start w:val="1"/>
+      <w:numFmt w:val="bullet"/>
+      <w:lvlText w:val=""/>
+      <w:lvlJc w:val="left"/>
+      <w:pPr>
+        <w:ind w:left="1446" w:hanging="360"/>
+      </w:pPr>
+      <w:rPr>
+        <w:rFonts w:ascii="Wingdings" w:hAnsi="Wingdings" w:hint="default"/>
+      </w:rPr>
+    </w:lvl>
+    <w:lvl w:ilvl="3" w:tplc="0C0C0001" w:tentative="1">
+      <w:start w:val="1"/>
+      <w:numFmt w:val="bullet"/>
+      <w:lvlText w:val=""/>
+      <w:lvlJc w:val="left"/>
+      <w:pPr>
+        <w:ind w:left="2166" w:hanging="360"/>
+      </w:pPr>
+      <w:rPr>
+        <w:rFonts w:ascii="Symbol" w:hAnsi="Symbol" w:hint="default"/>
+      </w:rPr>
+    </w:lvl>
+    <w:lvl w:ilvl="4" w:tplc="0C0C0003" w:tentative="1">
+      <w:start w:val="1"/>
+      <w:numFmt w:val="bullet"/>
+      <w:lvlText w:val="o"/>
+      <w:lvlJc w:val="left"/>
+      <w:pPr>
+        <w:ind w:left="2886" w:hanging="360"/>
+      </w:pPr>
+      <w:rPr>
+        <w:rFonts w:ascii="Courier New" w:hAnsi="Courier New" w:cs="Courier New" w:hint="default"/>
+      </w:rPr>
+    </w:lvl>
+    <w:lvl w:ilvl="5" w:tplc="0C0C0005" w:tentative="1">
+      <w:start w:val="1"/>
+      <w:numFmt w:val="bullet"/>
+      <w:lvlText w:val=""/>
+      <w:lvlJc w:val="left"/>
+      <w:pPr>
+        <w:ind w:left="3606" w:hanging="360"/>
+      </w:pPr>
+      <w:rPr>
+        <w:rFonts w:ascii="Wingdings" w:hAnsi="Wingdings" w:hint="default"/>
+      </w:rPr>
+    </w:lvl>
+    <w:lvl w:ilvl="6" w:tplc="0C0C0001" w:tentative="1">
+      <w:start w:val="1"/>
+      <w:numFmt w:val="bullet"/>
+      <w:lvlText w:val=""/>
+      <w:lvlJc w:val="left"/>
+      <w:pPr>
+        <w:ind w:left="4326" w:hanging="360"/>
+      </w:pPr>
+      <w:rPr>
+        <w:rFonts w:ascii="Symbol" w:hAnsi="Symbol" w:hint="default"/>
+      </w:rPr>
+    </w:lvl>
+    <w:lvl w:ilvl="7" w:tplc="0C0C0003" w:tentative="1">
+      <w:start w:val="1"/>
+      <w:numFmt w:val="bullet"/>
+      <w:lvlText w:val="o"/>
+      <w:lvlJc w:val="left"/>
+      <w:pPr>
+        <w:ind w:left="5046" w:hanging="360"/>
+      </w:pPr>
+      <w:rPr>
+        <w:rFonts w:ascii="Courier New" w:hAnsi="Courier New" w:cs="Courier New" w:hint="default"/>
+      </w:rPr>
+    </w:lvl>
+    <w:lvl w:ilvl="8" w:tplc="0C0C0005" w:tentative="1">
+      <w:start w:val="1"/>
+      <w:numFmt w:val="bullet"/>
+      <w:lvlText w:val=""/>
+      <w:lvlJc w:val="left"/>
+      <w:pPr>
+        <w:ind w:left="5766" w:hanging="360"/>
+      </w:pPr>
+      <w:rPr>
+        <w:rFonts w:ascii="Wingdings" w:hAnsi="Wingdings" w:hint="default"/>
+      </w:rPr>
+    </w:lvl>
+  </w:abstractNum>
+  <w:abstractNum w:abstractNumId="1" w15:restartNumberingAfterBreak="0">
     <w:nsid w:val="242F6561"/>
     <w:multiLevelType w:val="hybridMultilevel"/>
     <w:tmpl w:val="108E6844"/>
@@ -885,7 +2081,120 @@
       </w:pPr>
     </w:lvl>
   </w:abstractNum>
-  <w:abstractNum w:abstractNumId="1" w15:restartNumberingAfterBreak="0">
+  <w:abstractNum w:abstractNumId="2" w15:restartNumberingAfterBreak="0">
+    <w:nsid w:val="2C6E4650"/>
+    <w:multiLevelType w:val="hybridMultilevel"/>
+    <w:tmpl w:val="551A2ABA"/>
+    <w:lvl w:ilvl="0" w:tplc="0C0C000B">
+      <w:start w:val="1"/>
+      <w:numFmt w:val="bullet"/>
+      <w:lvlText w:val=""/>
+      <w:lvlJc w:val="left"/>
+      <w:pPr>
+        <w:ind w:left="1423" w:hanging="360"/>
+      </w:pPr>
+      <w:rPr>
+        <w:rFonts w:ascii="Wingdings" w:hAnsi="Wingdings" w:hint="default"/>
+      </w:rPr>
+    </w:lvl>
+    <w:lvl w:ilvl="1" w:tplc="0C0C0003" w:tentative="1">
+      <w:start w:val="1"/>
+      <w:numFmt w:val="bullet"/>
+      <w:lvlText w:val="o"/>
+      <w:lvlJc w:val="left"/>
+      <w:pPr>
+        <w:ind w:left="2143" w:hanging="360"/>
+      </w:pPr>
+      <w:rPr>
+        <w:rFonts w:ascii="Courier New" w:hAnsi="Courier New" w:cs="Courier New" w:hint="default"/>
+      </w:rPr>
+    </w:lvl>
+    <w:lvl w:ilvl="2" w:tplc="0C0C0005" w:tentative="1">
+      <w:start w:val="1"/>
+      <w:numFmt w:val="bullet"/>
+      <w:lvlText w:val=""/>
+      <w:lvlJc w:val="left"/>
+      <w:pPr>
+        <w:ind w:left="2863" w:hanging="360"/>
+      </w:pPr>
+      <w:rPr>
+        <w:rFonts w:ascii="Wingdings" w:hAnsi="Wingdings" w:hint="default"/>
+      </w:rPr>
+    </w:lvl>
+    <w:lvl w:ilvl="3" w:tplc="0C0C0001" w:tentative="1">
+      <w:start w:val="1"/>
+      <w:numFmt w:val="bullet"/>
+      <w:lvlText w:val=""/>
+      <w:lvlJc w:val="left"/>
+      <w:pPr>
+        <w:ind w:left="3583" w:hanging="360"/>
+      </w:pPr>
+      <w:rPr>
+        <w:rFonts w:ascii="Symbol" w:hAnsi="Symbol" w:hint="default"/>
+      </w:rPr>
+    </w:lvl>
+    <w:lvl w:ilvl="4" w:tplc="0C0C0003" w:tentative="1">
+      <w:start w:val="1"/>
+      <w:numFmt w:val="bullet"/>
+      <w:lvlText w:val="o"/>
+      <w:lvlJc w:val="left"/>
+      <w:pPr>
+        <w:ind w:left="4303" w:hanging="360"/>
+      </w:pPr>
+      <w:rPr>
+        <w:rFonts w:ascii="Courier New" w:hAnsi="Courier New" w:cs="Courier New" w:hint="default"/>
+      </w:rPr>
+    </w:lvl>
+    <w:lvl w:ilvl="5" w:tplc="0C0C0005" w:tentative="1">
+      <w:start w:val="1"/>
+      <w:numFmt w:val="bullet"/>
+      <w:lvlText w:val=""/>
+      <w:lvlJc w:val="left"/>
+      <w:pPr>
+        <w:ind w:left="5023" w:hanging="360"/>
+      </w:pPr>
+      <w:rPr>
+        <w:rFonts w:ascii="Wingdings" w:hAnsi="Wingdings" w:hint="default"/>
+      </w:rPr>
+    </w:lvl>
+    <w:lvl w:ilvl="6" w:tplc="0C0C0001" w:tentative="1">
+      <w:start w:val="1"/>
+      <w:numFmt w:val="bullet"/>
+      <w:lvlText w:val=""/>
+      <w:lvlJc w:val="left"/>
+      <w:pPr>
+        <w:ind w:left="5743" w:hanging="360"/>
+      </w:pPr>
+      <w:rPr>
+        <w:rFonts w:ascii="Symbol" w:hAnsi="Symbol" w:hint="default"/>
+      </w:rPr>
+    </w:lvl>
+    <w:lvl w:ilvl="7" w:tplc="0C0C0003" w:tentative="1">
+      <w:start w:val="1"/>
+      <w:numFmt w:val="bullet"/>
+      <w:lvlText w:val="o"/>
+      <w:lvlJc w:val="left"/>
+      <w:pPr>
+        <w:ind w:left="6463" w:hanging="360"/>
+      </w:pPr>
+      <w:rPr>
+        <w:rFonts w:ascii="Courier New" w:hAnsi="Courier New" w:cs="Courier New" w:hint="default"/>
+      </w:rPr>
+    </w:lvl>
+    <w:lvl w:ilvl="8" w:tplc="0C0C0005" w:tentative="1">
+      <w:start w:val="1"/>
+      <w:numFmt w:val="bullet"/>
+      <w:lvlText w:val=""/>
+      <w:lvlJc w:val="left"/>
+      <w:pPr>
+        <w:ind w:left="7183" w:hanging="360"/>
+      </w:pPr>
+      <w:rPr>
+        <w:rFonts w:ascii="Wingdings" w:hAnsi="Wingdings" w:hint="default"/>
+      </w:rPr>
+    </w:lvl>
+  </w:abstractNum>
+  <w:abstractNum w:abstractNumId="3" w15:restartNumberingAfterBreak="0">
     <w:nsid w:val="3498568A"/>
     <w:multiLevelType w:val="hybridMultilevel"/>
     <w:tmpl w:val="7FF42620"/>
@@ -971,7 +2280,7 @@
       </w:pPr>
     </w:lvl>
   </w:abstractNum>
-  <w:abstractNum w:abstractNumId="2" w15:restartNumberingAfterBreak="0">
+  <w:abstractNum w:abstractNumId="4" w15:restartNumberingAfterBreak="0">
     <w:nsid w:val="3D337EC5"/>
     <w:multiLevelType w:val="hybridMultilevel"/>
     <w:tmpl w:val="3E7ED746"/>
@@ -1057,7 +2366,7 @@
       </w:pPr>
     </w:lvl>
   </w:abstractNum>
-  <w:abstractNum w:abstractNumId="3" w15:restartNumberingAfterBreak="0">
+  <w:abstractNum w:abstractNumId="5" w15:restartNumberingAfterBreak="0">
     <w:nsid w:val="432F3249"/>
     <w:multiLevelType w:val="hybridMultilevel"/>
     <w:tmpl w:val="D3FE64F6"/>
@@ -1170,17 +2479,692 @@
       </w:rPr>
     </w:lvl>
   </w:abstractNum>
+  <w:abstractNum w:abstractNumId="6" w15:restartNumberingAfterBreak="0">
+    <w:nsid w:val="466C63BA"/>
+    <w:multiLevelType w:val="hybridMultilevel"/>
+    <w:tmpl w:val="45C88122"/>
+    <w:lvl w:ilvl="0" w:tplc="0C0C000F">
+      <w:start w:val="1"/>
+      <w:numFmt w:val="decimal"/>
+      <w:lvlText w:val="%1."/>
+      <w:lvlJc w:val="left"/>
+      <w:pPr>
+        <w:ind w:left="720" w:hanging="360"/>
+      </w:pPr>
+    </w:lvl>
+    <w:lvl w:ilvl="1" w:tplc="0C0C0019">
+      <w:start w:val="1"/>
+      <w:numFmt w:val="lowerLetter"/>
+      <w:lvlText w:val="%2."/>
+      <w:lvlJc w:val="left"/>
+      <w:pPr>
+        <w:ind w:left="1440" w:hanging="360"/>
+      </w:pPr>
+    </w:lvl>
+    <w:lvl w:ilvl="2" w:tplc="0C0C001B">
+      <w:start w:val="1"/>
+      <w:numFmt w:val="lowerRoman"/>
+      <w:lvlText w:val="%3."/>
+      <w:lvlJc w:val="right"/>
+      <w:pPr>
+        <w:ind w:left="2160" w:hanging="180"/>
+      </w:pPr>
+    </w:lvl>
+    <w:lvl w:ilvl="3" w:tplc="0C0C000F" w:tentative="1">
+      <w:start w:val="1"/>
+      <w:numFmt w:val="decimal"/>
+      <w:lvlText w:val="%4."/>
+      <w:lvlJc w:val="left"/>
+      <w:pPr>
+        <w:ind w:left="2880" w:hanging="360"/>
+      </w:pPr>
+    </w:lvl>
+    <w:lvl w:ilvl="4" w:tplc="0C0C0019" w:tentative="1">
+      <w:start w:val="1"/>
+      <w:numFmt w:val="lowerLetter"/>
+      <w:lvlText w:val="%5."/>
+      <w:lvlJc w:val="left"/>
+      <w:pPr>
+        <w:ind w:left="3600" w:hanging="360"/>
+      </w:pPr>
+    </w:lvl>
+    <w:lvl w:ilvl="5" w:tplc="0C0C001B" w:tentative="1">
+      <w:start w:val="1"/>
+      <w:numFmt w:val="lowerRoman"/>
+      <w:lvlText w:val="%6."/>
+      <w:lvlJc w:val="right"/>
+      <w:pPr>
+        <w:ind w:left="4320" w:hanging="180"/>
+      </w:pPr>
+    </w:lvl>
+    <w:lvl w:ilvl="6" w:tplc="0C0C000F" w:tentative="1">
+      <w:start w:val="1"/>
+      <w:numFmt w:val="decimal"/>
+      <w:lvlText w:val="%7."/>
+      <w:lvlJc w:val="left"/>
+      <w:pPr>
+        <w:ind w:left="5040" w:hanging="360"/>
+      </w:pPr>
+    </w:lvl>
+    <w:lvl w:ilvl="7" w:tplc="0C0C0019" w:tentative="1">
+      <w:start w:val="1"/>
+      <w:numFmt w:val="lowerLetter"/>
+      <w:lvlText w:val="%8."/>
+      <w:lvlJc w:val="left"/>
+      <w:pPr>
+        <w:ind w:left="5760" w:hanging="360"/>
+      </w:pPr>
+    </w:lvl>
+    <w:lvl w:ilvl="8" w:tplc="0C0C001B" w:tentative="1">
+      <w:start w:val="1"/>
+      <w:numFmt w:val="lowerRoman"/>
+      <w:lvlText w:val="%9."/>
+      <w:lvlJc w:val="right"/>
+      <w:pPr>
+        <w:ind w:left="6480" w:hanging="180"/>
+      </w:pPr>
+    </w:lvl>
+  </w:abstractNum>
+  <w:abstractNum w:abstractNumId="7" w15:restartNumberingAfterBreak="0">
+    <w:nsid w:val="5F2B4B8E"/>
+    <w:multiLevelType w:val="hybridMultilevel"/>
+    <w:tmpl w:val="82A68E14"/>
+    <w:lvl w:ilvl="0" w:tplc="0C0C0001">
+      <w:start w:val="1"/>
+      <w:numFmt w:val="bullet"/>
+      <w:lvlText w:val=""/>
+      <w:lvlJc w:val="left"/>
+      <w:pPr>
+        <w:ind w:left="720" w:hanging="360"/>
+      </w:pPr>
+      <w:rPr>
+        <w:rFonts w:ascii="Symbol" w:hAnsi="Symbol" w:hint="default"/>
+      </w:rPr>
+    </w:lvl>
+    <w:lvl w:ilvl="1" w:tplc="0C0C0003" w:tentative="1">
+      <w:start w:val="1"/>
+      <w:numFmt w:val="bullet"/>
+      <w:lvlText w:val="o"/>
+      <w:lvlJc w:val="left"/>
+      <w:pPr>
+        <w:ind w:left="1440" w:hanging="360"/>
+      </w:pPr>
+      <w:rPr>
+        <w:rFonts w:ascii="Courier New" w:hAnsi="Courier New" w:cs="Courier New" w:hint="default"/>
+      </w:rPr>
+    </w:lvl>
+    <w:lvl w:ilvl="2" w:tplc="0C0C0005" w:tentative="1">
+      <w:start w:val="1"/>
+      <w:numFmt w:val="bullet"/>
+      <w:lvlText w:val=""/>
+      <w:lvlJc w:val="left"/>
+      <w:pPr>
+        <w:ind w:left="2160" w:hanging="360"/>
+      </w:pPr>
+      <w:rPr>
+        <w:rFonts w:ascii="Wingdings" w:hAnsi="Wingdings" w:hint="default"/>
+      </w:rPr>
+    </w:lvl>
+    <w:lvl w:ilvl="3" w:tplc="0C0C0001" w:tentative="1">
+      <w:start w:val="1"/>
+      <w:numFmt w:val="bullet"/>
+      <w:lvlText w:val=""/>
+      <w:lvlJc w:val="left"/>
+      <w:pPr>
+        <w:ind w:left="2880" w:hanging="360"/>
+      </w:pPr>
+      <w:rPr>
+        <w:rFonts w:ascii="Symbol" w:hAnsi="Symbol" w:hint="default"/>
+      </w:rPr>
+    </w:lvl>
+    <w:lvl w:ilvl="4" w:tplc="0C0C0003" w:tentative="1">
+      <w:start w:val="1"/>
+      <w:numFmt w:val="bullet"/>
+      <w:lvlText w:val="o"/>
+      <w:lvlJc w:val="left"/>
+      <w:pPr>
+        <w:ind w:left="3600" w:hanging="360"/>
+      </w:pPr>
+      <w:rPr>
+        <w:rFonts w:ascii="Courier New" w:hAnsi="Courier New" w:cs="Courier New" w:hint="default"/>
+      </w:rPr>
+    </w:lvl>
+    <w:lvl w:ilvl="5" w:tplc="0C0C0005" w:tentative="1">
+      <w:start w:val="1"/>
+      <w:numFmt w:val="bullet"/>
+      <w:lvlText w:val=""/>
+      <w:lvlJc w:val="left"/>
+      <w:pPr>
+        <w:ind w:left="4320" w:hanging="360"/>
+      </w:pPr>
+      <w:rPr>
+        <w:rFonts w:ascii="Wingdings" w:hAnsi="Wingdings" w:hint="default"/>
+      </w:rPr>
+    </w:lvl>
+    <w:lvl w:ilvl="6" w:tplc="0C0C0001" w:tentative="1">
+      <w:start w:val="1"/>
+      <w:numFmt w:val="bullet"/>
+      <w:lvlText w:val=""/>
+      <w:lvlJc w:val="left"/>
+      <w:pPr>
+        <w:ind w:left="5040" w:hanging="360"/>
+      </w:pPr>
+      <w:rPr>
+        <w:rFonts w:ascii="Symbol" w:hAnsi="Symbol" w:hint="default"/>
+      </w:rPr>
+    </w:lvl>
+    <w:lvl w:ilvl="7" w:tplc="0C0C0003" w:tentative="1">
+      <w:start w:val="1"/>
+      <w:numFmt w:val="bullet"/>
+      <w:lvlText w:val="o"/>
+      <w:lvlJc w:val="left"/>
+      <w:pPr>
+        <w:ind w:left="5760" w:hanging="360"/>
+      </w:pPr>
+      <w:rPr>
+        <w:rFonts w:ascii="Courier New" w:hAnsi="Courier New" w:cs="Courier New" w:hint="default"/>
+      </w:rPr>
+    </w:lvl>
+    <w:lvl w:ilvl="8" w:tplc="0C0C0005" w:tentative="1">
+      <w:start w:val="1"/>
+      <w:numFmt w:val="bullet"/>
+      <w:lvlText w:val=""/>
+      <w:lvlJc w:val="left"/>
+      <w:pPr>
+        <w:ind w:left="6480" w:hanging="360"/>
+      </w:pPr>
+      <w:rPr>
+        <w:rFonts w:ascii="Wingdings" w:hAnsi="Wingdings" w:hint="default"/>
+      </w:rPr>
+    </w:lvl>
+  </w:abstractNum>
+  <w:abstractNum w:abstractNumId="8" w15:restartNumberingAfterBreak="0">
+    <w:nsid w:val="60C826ED"/>
+    <w:multiLevelType w:val="hybridMultilevel"/>
+    <w:tmpl w:val="30E8C12C"/>
+    <w:lvl w:ilvl="0" w:tplc="0C0C000B">
+      <w:start w:val="1"/>
+      <w:numFmt w:val="bullet"/>
+      <w:lvlText w:val=""/>
+      <w:lvlJc w:val="left"/>
+      <w:pPr>
+        <w:ind w:left="1423" w:hanging="360"/>
+      </w:pPr>
+      <w:rPr>
+        <w:rFonts w:ascii="Wingdings" w:hAnsi="Wingdings" w:hint="default"/>
+      </w:rPr>
+    </w:lvl>
+    <w:lvl w:ilvl="1" w:tplc="0C0C0003" w:tentative="1">
+      <w:start w:val="1"/>
+      <w:numFmt w:val="bullet"/>
+      <w:lvlText w:val="o"/>
+      <w:lvlJc w:val="left"/>
+      <w:pPr>
+        <w:ind w:left="2143" w:hanging="360"/>
+      </w:pPr>
+      <w:rPr>
+        <w:rFonts w:ascii="Courier New" w:hAnsi="Courier New" w:cs="Courier New" w:hint="default"/>
+      </w:rPr>
+    </w:lvl>
+    <w:lvl w:ilvl="2" w:tplc="0C0C0005" w:tentative="1">
+      <w:start w:val="1"/>
+      <w:numFmt w:val="bullet"/>
+      <w:lvlText w:val=""/>
+      <w:lvlJc w:val="left"/>
+      <w:pPr>
+        <w:ind w:left="2863" w:hanging="360"/>
+      </w:pPr>
+      <w:rPr>
+        <w:rFonts w:ascii="Wingdings" w:hAnsi="Wingdings" w:hint="default"/>
+      </w:rPr>
+    </w:lvl>
+    <w:lvl w:ilvl="3" w:tplc="0C0C0001" w:tentative="1">
+      <w:start w:val="1"/>
+      <w:numFmt w:val="bullet"/>
+      <w:lvlText w:val=""/>
+      <w:lvlJc w:val="left"/>
+      <w:pPr>
+        <w:ind w:left="3583" w:hanging="360"/>
+      </w:pPr>
+      <w:rPr>
+        <w:rFonts w:ascii="Symbol" w:hAnsi="Symbol" w:hint="default"/>
+      </w:rPr>
+    </w:lvl>
+    <w:lvl w:ilvl="4" w:tplc="0C0C0003" w:tentative="1">
+      <w:start w:val="1"/>
+      <w:numFmt w:val="bullet"/>
+      <w:lvlText w:val="o"/>
+      <w:lvlJc w:val="left"/>
+      <w:pPr>
+        <w:ind w:left="4303" w:hanging="360"/>
+      </w:pPr>
+      <w:rPr>
+        <w:rFonts w:ascii="Courier New" w:hAnsi="Courier New" w:cs="Courier New" w:hint="default"/>
+      </w:rPr>
+    </w:lvl>
+    <w:lvl w:ilvl="5" w:tplc="0C0C0005" w:tentative="1">
+      <w:start w:val="1"/>
+      <w:numFmt w:val="bullet"/>
+      <w:lvlText w:val=""/>
+      <w:lvlJc w:val="left"/>
+      <w:pPr>
+        <w:ind w:left="5023" w:hanging="360"/>
+      </w:pPr>
+      <w:rPr>
+        <w:rFonts w:ascii="Wingdings" w:hAnsi="Wingdings" w:hint="default"/>
+      </w:rPr>
+    </w:lvl>
+    <w:lvl w:ilvl="6" w:tplc="0C0C0001" w:tentative="1">
+      <w:start w:val="1"/>
+      <w:numFmt w:val="bullet"/>
+      <w:lvlText w:val=""/>
+      <w:lvlJc w:val="left"/>
+      <w:pPr>
+        <w:ind w:left="5743" w:hanging="360"/>
+      </w:pPr>
+      <w:rPr>
+        <w:rFonts w:ascii="Symbol" w:hAnsi="Symbol" w:hint="default"/>
+      </w:rPr>
+    </w:lvl>
+    <w:lvl w:ilvl="7" w:tplc="0C0C0003" w:tentative="1">
+      <w:start w:val="1"/>
+      <w:numFmt w:val="bullet"/>
+      <w:lvlText w:val="o"/>
+      <w:lvlJc w:val="left"/>
+      <w:pPr>
+        <w:ind w:left="6463" w:hanging="360"/>
+      </w:pPr>
+      <w:rPr>
+        <w:rFonts w:ascii="Courier New" w:hAnsi="Courier New" w:cs="Courier New" w:hint="default"/>
+      </w:rPr>
+    </w:lvl>
+    <w:lvl w:ilvl="8" w:tplc="0C0C0005" w:tentative="1">
+      <w:start w:val="1"/>
+      <w:numFmt w:val="bullet"/>
+      <w:lvlText w:val=""/>
+      <w:lvlJc w:val="left"/>
+      <w:pPr>
+        <w:ind w:left="7183" w:hanging="360"/>
+      </w:pPr>
+      <w:rPr>
+        <w:rFonts w:ascii="Wingdings" w:hAnsi="Wingdings" w:hint="default"/>
+      </w:rPr>
+    </w:lvl>
+  </w:abstractNum>
+  <w:abstractNum w:abstractNumId="9" w15:restartNumberingAfterBreak="0">
+    <w:nsid w:val="730C6F64"/>
+    <w:multiLevelType w:val="hybridMultilevel"/>
+    <w:tmpl w:val="D706A89E"/>
+    <w:lvl w:ilvl="0" w:tplc="0C0C0001">
+      <w:start w:val="1"/>
+      <w:numFmt w:val="bullet"/>
+      <w:lvlText w:val=""/>
+      <w:lvlJc w:val="left"/>
+      <w:pPr>
+        <w:ind w:left="2137" w:hanging="360"/>
+      </w:pPr>
+      <w:rPr>
+        <w:rFonts w:ascii="Symbol" w:hAnsi="Symbol" w:hint="default"/>
+      </w:rPr>
+    </w:lvl>
+    <w:lvl w:ilvl="1" w:tplc="0C0C0003">
+      <w:start w:val="1"/>
+      <w:numFmt w:val="bullet"/>
+      <w:lvlText w:val="o"/>
+      <w:lvlJc w:val="left"/>
+      <w:pPr>
+        <w:ind w:left="2857" w:hanging="360"/>
+      </w:pPr>
+      <w:rPr>
+        <w:rFonts w:ascii="Courier New" w:hAnsi="Courier New" w:cs="Courier New" w:hint="default"/>
+      </w:rPr>
+    </w:lvl>
+    <w:lvl w:ilvl="2" w:tplc="0C0C0005">
+      <w:start w:val="1"/>
+      <w:numFmt w:val="bullet"/>
+      <w:lvlText w:val=""/>
+      <w:lvlJc w:val="left"/>
+      <w:pPr>
+        <w:ind w:left="3577" w:hanging="360"/>
+      </w:pPr>
+      <w:rPr>
+        <w:rFonts w:ascii="Wingdings" w:hAnsi="Wingdings" w:hint="default"/>
+      </w:rPr>
+    </w:lvl>
+    <w:lvl w:ilvl="3" w:tplc="0C0C0001">
+      <w:start w:val="1"/>
+      <w:numFmt w:val="bullet"/>
+      <w:lvlText w:val=""/>
+      <w:lvlJc w:val="left"/>
+      <w:pPr>
+        <w:ind w:left="4297" w:hanging="360"/>
+      </w:pPr>
+      <w:rPr>
+        <w:rFonts w:ascii="Symbol" w:hAnsi="Symbol" w:hint="default"/>
+      </w:rPr>
+    </w:lvl>
+    <w:lvl w:ilvl="4" w:tplc="0C0C0003">
+      <w:start w:val="1"/>
+      <w:numFmt w:val="bullet"/>
+      <w:lvlText w:val="o"/>
+      <w:lvlJc w:val="left"/>
+      <w:pPr>
+        <w:ind w:left="5017" w:hanging="360"/>
+      </w:pPr>
+      <w:rPr>
+        <w:rFonts w:ascii="Courier New" w:hAnsi="Courier New" w:cs="Courier New" w:hint="default"/>
+      </w:rPr>
+    </w:lvl>
+    <w:lvl w:ilvl="5" w:tplc="0C0C0005">
+      <w:start w:val="1"/>
+      <w:numFmt w:val="bullet"/>
+      <w:lvlText w:val=""/>
+      <w:lvlJc w:val="left"/>
+      <w:pPr>
+        <w:ind w:left="5737" w:hanging="360"/>
+      </w:pPr>
+      <w:rPr>
+        <w:rFonts w:ascii="Wingdings" w:hAnsi="Wingdings" w:hint="default"/>
+      </w:rPr>
+    </w:lvl>
+    <w:lvl w:ilvl="6" w:tplc="0C0C0001">
+      <w:start w:val="1"/>
+      <w:numFmt w:val="bullet"/>
+      <w:lvlText w:val=""/>
+      <w:lvlJc w:val="left"/>
+      <w:pPr>
+        <w:ind w:left="6457" w:hanging="360"/>
+      </w:pPr>
+      <w:rPr>
+        <w:rFonts w:ascii="Symbol" w:hAnsi="Symbol" w:hint="default"/>
+      </w:rPr>
+    </w:lvl>
+    <w:lvl w:ilvl="7" w:tplc="0C0C0003">
+      <w:start w:val="1"/>
+      <w:numFmt w:val="bullet"/>
+      <w:lvlText w:val="o"/>
+      <w:lvlJc w:val="left"/>
+      <w:pPr>
+        <w:ind w:left="7177" w:hanging="360"/>
+      </w:pPr>
+      <w:rPr>
+        <w:rFonts w:ascii="Courier New" w:hAnsi="Courier New" w:cs="Courier New" w:hint="default"/>
+      </w:rPr>
+    </w:lvl>
+    <w:lvl w:ilvl="8" w:tplc="0C0C0005">
+      <w:start w:val="1"/>
+      <w:numFmt w:val="bullet"/>
+      <w:lvlText w:val=""/>
+      <w:lvlJc w:val="left"/>
+      <w:pPr>
+        <w:ind w:left="7897" w:hanging="360"/>
+      </w:pPr>
+      <w:rPr>
+        <w:rFonts w:ascii="Wingdings" w:hAnsi="Wingdings" w:hint="default"/>
+      </w:rPr>
+    </w:lvl>
+  </w:abstractNum>
+  <w:abstractNum w:abstractNumId="10" w15:restartNumberingAfterBreak="0">
+    <w:nsid w:val="738E4D72"/>
+    <w:multiLevelType w:val="hybridMultilevel"/>
+    <w:tmpl w:val="97503E2A"/>
+    <w:lvl w:ilvl="0" w:tplc="0C0C000B">
+      <w:start w:val="1"/>
+      <w:numFmt w:val="bullet"/>
+      <w:lvlText w:val=""/>
+      <w:lvlJc w:val="left"/>
+      <w:pPr>
+        <w:ind w:left="720" w:hanging="360"/>
+      </w:pPr>
+      <w:rPr>
+        <w:rFonts w:ascii="Wingdings" w:hAnsi="Wingdings" w:hint="default"/>
+      </w:rPr>
+    </w:lvl>
+    <w:lvl w:ilvl="1" w:tplc="0C0C0003" w:tentative="1">
+      <w:start w:val="1"/>
+      <w:numFmt w:val="bullet"/>
+      <w:lvlText w:val="o"/>
+      <w:lvlJc w:val="left"/>
+      <w:pPr>
+        <w:ind w:left="1440" w:hanging="360"/>
+      </w:pPr>
+      <w:rPr>
+        <w:rFonts w:ascii="Courier New" w:hAnsi="Courier New" w:cs="Courier New" w:hint="default"/>
+      </w:rPr>
+    </w:lvl>
+    <w:lvl w:ilvl="2" w:tplc="0C0C0005" w:tentative="1">
+      <w:start w:val="1"/>
+      <w:numFmt w:val="bullet"/>
+      <w:lvlText w:val=""/>
+      <w:lvlJc w:val="left"/>
+      <w:pPr>
+        <w:ind w:left="2160" w:hanging="360"/>
+      </w:pPr>
+      <w:rPr>
+        <w:rFonts w:ascii="Wingdings" w:hAnsi="Wingdings" w:hint="default"/>
+      </w:rPr>
+    </w:lvl>
+    <w:lvl w:ilvl="3" w:tplc="0C0C0001" w:tentative="1">
+      <w:start w:val="1"/>
+      <w:numFmt w:val="bullet"/>
+      <w:lvlText w:val=""/>
+      <w:lvlJc w:val="left"/>
+      <w:pPr>
+        <w:ind w:left="2880" w:hanging="360"/>
+      </w:pPr>
+      <w:rPr>
+        <w:rFonts w:ascii="Symbol" w:hAnsi="Symbol" w:hint="default"/>
+      </w:rPr>
+    </w:lvl>
+    <w:lvl w:ilvl="4" w:tplc="0C0C0003" w:tentative="1">
+      <w:start w:val="1"/>
+      <w:numFmt w:val="bullet"/>
+      <w:lvlText w:val="o"/>
+      <w:lvlJc w:val="left"/>
+      <w:pPr>
+        <w:ind w:left="3600" w:hanging="360"/>
+      </w:pPr>
+      <w:rPr>
+        <w:rFonts w:ascii="Courier New" w:hAnsi="Courier New" w:cs="Courier New" w:hint="default"/>
+      </w:rPr>
+    </w:lvl>
+    <w:lvl w:ilvl="5" w:tplc="0C0C0005" w:tentative="1">
+      <w:start w:val="1"/>
+      <w:numFmt w:val="bullet"/>
+      <w:lvlText w:val=""/>
+      <w:lvlJc w:val="left"/>
+      <w:pPr>
+        <w:ind w:left="4320" w:hanging="360"/>
+      </w:pPr>
+      <w:rPr>
+        <w:rFonts w:ascii="Wingdings" w:hAnsi="Wingdings" w:hint="default"/>
+      </w:rPr>
+    </w:lvl>
+    <w:lvl w:ilvl="6" w:tplc="0C0C0001" w:tentative="1">
+      <w:start w:val="1"/>
+      <w:numFmt w:val="bullet"/>
+      <w:lvlText w:val=""/>
+      <w:lvlJc w:val="left"/>
+      <w:pPr>
+        <w:ind w:left="5040" w:hanging="360"/>
+      </w:pPr>
+      <w:rPr>
+        <w:rFonts w:ascii="Symbol" w:hAnsi="Symbol" w:hint="default"/>
+      </w:rPr>
+    </w:lvl>
+    <w:lvl w:ilvl="7" w:tplc="0C0C0003" w:tentative="1">
+      <w:start w:val="1"/>
+      <w:numFmt w:val="bullet"/>
+      <w:lvlText w:val="o"/>
+      <w:lvlJc w:val="left"/>
+      <w:pPr>
+        <w:ind w:left="5760" w:hanging="360"/>
+      </w:pPr>
+      <w:rPr>
+        <w:rFonts w:ascii="Courier New" w:hAnsi="Courier New" w:cs="Courier New" w:hint="default"/>
+      </w:rPr>
+    </w:lvl>
+    <w:lvl w:ilvl="8" w:tplc="0C0C0005" w:tentative="1">
+      <w:start w:val="1"/>
+      <w:numFmt w:val="bullet"/>
+      <w:lvlText w:val=""/>
+      <w:lvlJc w:val="left"/>
+      <w:pPr>
+        <w:ind w:left="6480" w:hanging="360"/>
+      </w:pPr>
+      <w:rPr>
+        <w:rFonts w:ascii="Wingdings" w:hAnsi="Wingdings" w:hint="default"/>
+      </w:rPr>
+    </w:lvl>
+  </w:abstractNum>
+  <w:abstractNum w:abstractNumId="11" w15:restartNumberingAfterBreak="0">
+    <w:nsid w:val="75BD1552"/>
+    <w:multiLevelType w:val="hybridMultilevel"/>
+    <w:tmpl w:val="6032E89A"/>
+    <w:lvl w:ilvl="0" w:tplc="0C0C000B">
+      <w:start w:val="1"/>
+      <w:numFmt w:val="bullet"/>
+      <w:lvlText w:val=""/>
+      <w:lvlJc w:val="left"/>
+      <w:pPr>
+        <w:ind w:left="1423" w:hanging="360"/>
+      </w:pPr>
+      <w:rPr>
+        <w:rFonts w:ascii="Wingdings" w:hAnsi="Wingdings" w:hint="default"/>
+      </w:rPr>
+    </w:lvl>
+    <w:lvl w:ilvl="1" w:tplc="0C0C0003">
+      <w:start w:val="1"/>
+      <w:numFmt w:val="bullet"/>
+      <w:lvlText w:val="o"/>
+      <w:lvlJc w:val="left"/>
+      <w:pPr>
+        <w:ind w:left="2143" w:hanging="360"/>
+      </w:pPr>
+      <w:rPr>
+        <w:rFonts w:ascii="Courier New" w:hAnsi="Courier New" w:cs="Courier New" w:hint="default"/>
+      </w:rPr>
+    </w:lvl>
+    <w:lvl w:ilvl="2" w:tplc="0C0C0005">
+      <w:start w:val="1"/>
+      <w:numFmt w:val="bullet"/>
+      <w:lvlText w:val=""/>
+      <w:lvlJc w:val="left"/>
+      <w:pPr>
+        <w:ind w:left="2863" w:hanging="360"/>
+      </w:pPr>
+      <w:rPr>
+        <w:rFonts w:ascii="Wingdings" w:hAnsi="Wingdings" w:hint="default"/>
+      </w:rPr>
+    </w:lvl>
+    <w:lvl w:ilvl="3" w:tplc="0C0C0001" w:tentative="1">
+      <w:start w:val="1"/>
+      <w:numFmt w:val="bullet"/>
+      <w:lvlText w:val=""/>
+      <w:lvlJc w:val="left"/>
+      <w:pPr>
+        <w:ind w:left="3583" w:hanging="360"/>
+      </w:pPr>
+      <w:rPr>
+        <w:rFonts w:ascii="Symbol" w:hAnsi="Symbol" w:hint="default"/>
+      </w:rPr>
+    </w:lvl>
+    <w:lvl w:ilvl="4" w:tplc="0C0C0003" w:tentative="1">
+      <w:start w:val="1"/>
+      <w:numFmt w:val="bullet"/>
+      <w:lvlText w:val="o"/>
+      <w:lvlJc w:val="left"/>
+      <w:pPr>
+        <w:ind w:left="4303" w:hanging="360"/>
+      </w:pPr>
+      <w:rPr>
+        <w:rFonts w:ascii="Courier New" w:hAnsi="Courier New" w:cs="Courier New" w:hint="default"/>
+      </w:rPr>
+    </w:lvl>
+    <w:lvl w:ilvl="5" w:tplc="0C0C0005" w:tentative="1">
+      <w:start w:val="1"/>
+      <w:numFmt w:val="bullet"/>
+      <w:lvlText w:val=""/>
+      <w:lvlJc w:val="left"/>
+      <w:pPr>
+        <w:ind w:left="5023" w:hanging="360"/>
+      </w:pPr>
+      <w:rPr>
+        <w:rFonts w:ascii="Wingdings" w:hAnsi="Wingdings" w:hint="default"/>
+      </w:rPr>
+    </w:lvl>
+    <w:lvl w:ilvl="6" w:tplc="0C0C0001" w:tentative="1">
+      <w:start w:val="1"/>
+      <w:numFmt w:val="bullet"/>
+      <w:lvlText w:val=""/>
+      <w:lvlJc w:val="left"/>
+      <w:pPr>
+        <w:ind w:left="5743" w:hanging="360"/>
+      </w:pPr>
+      <w:rPr>
+        <w:rFonts w:ascii="Symbol" w:hAnsi="Symbol" w:hint="default"/>
+      </w:rPr>
+    </w:lvl>
+    <w:lvl w:ilvl="7" w:tplc="0C0C0003" w:tentative="1">
+      <w:start w:val="1"/>
+      <w:numFmt w:val="bullet"/>
+      <w:lvlText w:val="o"/>
+      <w:lvlJc w:val="left"/>
+      <w:pPr>
+        <w:ind w:left="6463" w:hanging="360"/>
+      </w:pPr>
+      <w:rPr>
+        <w:rFonts w:ascii="Courier New" w:hAnsi="Courier New" w:cs="Courier New" w:hint="default"/>
+      </w:rPr>
+    </w:lvl>
+    <w:lvl w:ilvl="8" w:tplc="0C0C0005" w:tentative="1">
+      <w:start w:val="1"/>
+      <w:numFmt w:val="bullet"/>
+      <w:lvlText w:val=""/>
+      <w:lvlJc w:val="left"/>
+      <w:pPr>
+        <w:ind w:left="7183" w:hanging="360"/>
+      </w:pPr>
+      <w:rPr>
+        <w:rFonts w:ascii="Wingdings" w:hAnsi="Wingdings" w:hint="default"/>
+      </w:rPr>
+    </w:lvl>
+  </w:abstractNum>
   <w:num w:numId="1">
+    <w:abstractNumId w:val="1"/>
+  </w:num>
+  <w:num w:numId="2">
+    <w:abstractNumId w:val="5"/>
+  </w:num>
+  <w:num w:numId="3">
+    <w:abstractNumId w:val="3"/>
+  </w:num>
+  <w:num w:numId="4">
+    <w:abstractNumId w:val="4"/>
+  </w:num>
+  <w:num w:numId="5">
+    <w:abstractNumId w:val="7"/>
+  </w:num>
+  <w:num w:numId="6">
+    <w:abstractNumId w:val="9"/>
+  </w:num>
+  <w:num w:numId="7">
+    <w:abstractNumId w:val="8"/>
+  </w:num>
+  <w:num w:numId="8">
     <w:abstractNumId w:val="0"/>
   </w:num>
-  <w:num w:numId="2">
-    <w:abstractNumId w:val="3"/>
+  <w:num w:numId="9">
+    <w:abstractNumId w:val="11"/>
   </w:num>
-  <w:num w:numId="3">
-    <w:abstractNumId w:val="1"/>
+  <w:num w:numId="10">
+    <w:abstractNumId w:val="2"/>
   </w:num>
-  <w:num w:numId="4">
-    <w:abstractNumId w:val="2"/>
+  <w:num w:numId="11">
+    <w:abstractNumId w:val="10"/>
+  </w:num>
+  <w:num w:numId="12">
+    <w:abstractNumId w:val="6"/>
   </w:num>
 </w:numbering>
 </file>

</xml_diff>

<commit_message>
On continu le module 2 interminable
</commit_message>
<xml_diff>
--- a/UX-TECH3LAB-Cours.docx
+++ b/UX-TECH3LAB-Cours.docx
@@ -49,6 +49,21 @@
     <w:p>
       <w:pPr>
         <w:rPr>
+          <w:b/>
+          <w:lang w:val="en-CA"/>
+        </w:rPr>
+      </w:pPr>
+      <w:r>
+        <w:rPr>
+          <w:b/>
+          <w:lang w:val="en-CA"/>
+        </w:rPr>
+        <w:t>User experience is Look + Feel + Usability</w:t>
+      </w:r>
+    </w:p>
+    <w:p>
+      <w:pPr>
+        <w:rPr>
           <w:color w:val="FF0000"/>
         </w:rPr>
       </w:pPr>
@@ -339,6 +354,7 @@
         </w:numPr>
       </w:pPr>
       <w:r>
+        <w:lastRenderedPageBreak/>
         <w:t>L’idéation</w:t>
       </w:r>
     </w:p>
@@ -376,7 +392,6 @@
         </w:numPr>
       </w:pPr>
       <w:r>
-        <w:lastRenderedPageBreak/>
         <w:t>Design Participatif</w:t>
       </w:r>
       <w:r>
@@ -789,7 +804,6 @@
           <w:b/>
           <w:u w:val="single"/>
         </w:rPr>
-        <w:lastRenderedPageBreak/>
         <w:t>Module 2 :</w:t>
       </w:r>
     </w:p>
@@ -1223,6 +1237,7 @@
         <w:jc w:val="both"/>
       </w:pPr>
       <w:r>
+        <w:lastRenderedPageBreak/>
         <w:t>Utiliser les silences inconfortables</w:t>
       </w:r>
     </w:p>
@@ -1236,7 +1251,6 @@
         <w:jc w:val="both"/>
       </w:pPr>
       <w:r>
-        <w:lastRenderedPageBreak/>
         <w:t>Rediriger les questions sur les fonctionnalités</w:t>
       </w:r>
     </w:p>
@@ -1534,6 +1548,7 @@
           <w:b/>
           <w:lang w:val="en-CA"/>
         </w:rPr>
+        <w:lastRenderedPageBreak/>
         <w:t>Persona:</w:t>
       </w:r>
       <w:r>
@@ -1554,7 +1569,6 @@
         <w:jc w:val="both"/>
       </w:pPr>
       <w:r>
-        <w:lastRenderedPageBreak/>
         <w:t>Permet de représenter des p</w:t>
       </w:r>
       <w:r>
@@ -1780,8 +1794,6 @@
         </w:rPr>
         <w:t xml:space="preserve"> doivent évaluer au fil du temps.</w:t>
       </w:r>
-      <w:bookmarkStart w:id="0" w:name="_GoBack"/>
-      <w:bookmarkEnd w:id="0"/>
     </w:p>
     <w:p>
       <w:pPr>
@@ -1791,8 +1803,14 @@
           <w:numId w:val="12"/>
         </w:numPr>
         <w:jc w:val="both"/>
-      </w:pPr>
-      <w:r>
+        <w:rPr>
+          <w:b/>
+        </w:rPr>
+      </w:pPr>
+      <w:r>
+        <w:rPr>
+          <w:b/>
+        </w:rPr>
         <w:t>Collecte de données</w:t>
       </w:r>
     </w:p>
@@ -1921,8 +1939,14 @@
           <w:numId w:val="12"/>
         </w:numPr>
         <w:jc w:val="both"/>
-      </w:pPr>
-      <w:r>
+        <w:rPr>
+          <w:b/>
+        </w:rPr>
+      </w:pPr>
+      <w:r>
+        <w:rPr>
+          <w:b/>
+        </w:rPr>
         <w:t>Analyse et segmentation</w:t>
       </w:r>
     </w:p>
@@ -2006,9 +2030,52 @@
           <w:numId w:val="12"/>
         </w:numPr>
         <w:jc w:val="both"/>
-      </w:pPr>
-      <w:r>
-        <w:t>Identification des personas</w:t>
+        <w:rPr>
+          <w:b/>
+        </w:rPr>
+      </w:pPr>
+      <w:r>
+        <w:rPr>
+          <w:b/>
+        </w:rPr>
+        <w:t xml:space="preserve">Identification des </w:t>
+      </w:r>
+      <w:proofErr w:type="spellStart"/>
+      <w:r>
+        <w:rPr>
+          <w:b/>
+        </w:rPr>
+        <w:t>personas</w:t>
+      </w:r>
+      <w:proofErr w:type="spellEnd"/>
+    </w:p>
+    <w:p>
+      <w:pPr>
+        <w:jc w:val="both"/>
+      </w:pPr>
+      <w:r>
+        <w:t>Comprendre utilisateurs pour anticiper et répondre aux besoins</w:t>
+      </w:r>
+    </w:p>
+    <w:p>
+      <w:pPr>
+        <w:jc w:val="both"/>
+      </w:pPr>
+      <w:r>
+        <w:t xml:space="preserve">Design </w:t>
+      </w:r>
+      <w:proofErr w:type="spellStart"/>
+      <w:r>
+        <w:t>Thinking</w:t>
+      </w:r>
+      <w:proofErr w:type="spellEnd"/>
+    </w:p>
+    <w:p>
+      <w:pPr>
+        <w:jc w:val="both"/>
+      </w:pPr>
+      <w:r>
+        <w:t>Boucle de conception : constat, problématique, résolution, apprentissage</w:t>
       </w:r>
     </w:p>
     <w:p>
@@ -2019,10 +2086,314 @@
           <w:numId w:val="12"/>
         </w:numPr>
         <w:jc w:val="both"/>
-      </w:pPr>
-      <w:r>
-        <w:t>Présentation des personas</w:t>
-      </w:r>
+        <w:rPr>
+          <w:b/>
+        </w:rPr>
+      </w:pPr>
+      <w:r>
+        <w:rPr>
+          <w:b/>
+        </w:rPr>
+        <w:t xml:space="preserve">Présentation des </w:t>
+      </w:r>
+      <w:proofErr w:type="spellStart"/>
+      <w:r>
+        <w:rPr>
+          <w:b/>
+        </w:rPr>
+        <w:t>personas</w:t>
+      </w:r>
+      <w:proofErr w:type="spellEnd"/>
+    </w:p>
+    <w:p>
+      <w:pPr>
+        <w:jc w:val="both"/>
+        <w:rPr>
+          <w:b/>
+        </w:rPr>
+      </w:pPr>
+      <w:r>
+        <w:rPr>
+          <w:b/>
+        </w:rPr>
+        <w:t>Carte de l’expérience :</w:t>
+      </w:r>
+    </w:p>
+    <w:p>
+      <w:pPr>
+        <w:jc w:val="both"/>
+      </w:pPr>
+      <w:r>
+        <w:t>La carte de l'expérience est un des outils UX les plus puissants. Elle se construit à partir de la collecte de données et, tel un portrait instantané, elle est le reflet de l'expérience existante (avant l'intervention de l'équipe de conception). Elle intègre quatre niveaux d'information qui se déploient chronologiquement en suivant l'expérience d'un utilisateur type : les phases de l'expérience, les actions de l'utilisateur, son processus mental (ce qu'il se dit) et ses émotions.</w:t>
+      </w:r>
+    </w:p>
+    <w:p>
+      <w:pPr>
+        <w:jc w:val="both"/>
+      </w:pPr>
+      <w:proofErr w:type="spellStart"/>
+      <w:r>
+        <w:t>Experience</w:t>
+      </w:r>
+      <w:proofErr w:type="spellEnd"/>
+      <w:r>
+        <w:t xml:space="preserve"> </w:t>
+      </w:r>
+      <w:proofErr w:type="spellStart"/>
+      <w:r>
+        <w:t>Map</w:t>
+      </w:r>
+      <w:proofErr w:type="spellEnd"/>
+      <w:r>
+        <w:t xml:space="preserve"> </w:t>
+      </w:r>
+      <w:r>
+        <w:t>(carto</w:t>
+      </w:r>
+      <w:r>
+        <w:t>graphie une situation générale)</w:t>
+      </w:r>
+      <w:r>
+        <w:t xml:space="preserve"> vs Customer Journey</w:t>
+      </w:r>
+      <w:r>
+        <w:t xml:space="preserve"> </w:t>
+      </w:r>
+      <w:r>
+        <w:t>(suit un utilisateur)</w:t>
+      </w:r>
+    </w:p>
+    <w:p>
+      <w:pPr>
+        <w:pStyle w:val="ListParagraph"/>
+        <w:numPr>
+          <w:ilvl w:val="0"/>
+          <w:numId w:val="13"/>
+        </w:numPr>
+        <w:jc w:val="both"/>
+      </w:pPr>
+      <w:r>
+        <w:t>Point de contact</w:t>
+      </w:r>
+    </w:p>
+    <w:p>
+      <w:pPr>
+        <w:pStyle w:val="ListParagraph"/>
+        <w:numPr>
+          <w:ilvl w:val="0"/>
+          <w:numId w:val="13"/>
+        </w:numPr>
+        <w:jc w:val="both"/>
+      </w:pPr>
+      <w:r>
+        <w:t>Friction</w:t>
+      </w:r>
+    </w:p>
+    <w:p>
+      <w:pPr>
+        <w:pStyle w:val="ListParagraph"/>
+        <w:numPr>
+          <w:ilvl w:val="0"/>
+          <w:numId w:val="13"/>
+        </w:numPr>
+        <w:jc w:val="both"/>
+      </w:pPr>
+      <w:r>
+        <w:t>Rupture</w:t>
+      </w:r>
+    </w:p>
+    <w:p>
+      <w:pPr>
+        <w:pStyle w:val="ListParagraph"/>
+        <w:numPr>
+          <w:ilvl w:val="0"/>
+          <w:numId w:val="13"/>
+        </w:numPr>
+        <w:jc w:val="both"/>
+      </w:pPr>
+      <w:r>
+        <w:t>Besoins</w:t>
+      </w:r>
+    </w:p>
+    <w:p>
+      <w:pPr>
+        <w:pStyle w:val="ListParagraph"/>
+        <w:numPr>
+          <w:ilvl w:val="0"/>
+          <w:numId w:val="13"/>
+        </w:numPr>
+        <w:jc w:val="both"/>
+      </w:pPr>
+      <w:r>
+        <w:t>Motivations</w:t>
+      </w:r>
+    </w:p>
+    <w:p>
+      <w:pPr>
+        <w:jc w:val="both"/>
+      </w:pPr>
+      <w:r>
+        <w:lastRenderedPageBreak/>
+        <w:t>Il est important de se basé sur les persona pour construire carte de l’expérience. Cette carte se bâtit dans le temps, elle débute avec les besoins et motivations, qui déclenche l’expérience et finit avec l’accomplissement des objectifs.</w:t>
+      </w:r>
+    </w:p>
+    <w:p>
+      <w:pPr>
+        <w:jc w:val="both"/>
+      </w:pPr>
+      <w:r>
+        <w:t>Carte expérience = collecte de données + scénario d’usage du persona</w:t>
+      </w:r>
+      <w:r>
+        <w:t>.</w:t>
+      </w:r>
+    </w:p>
+    <w:p>
+      <w:pPr>
+        <w:jc w:val="both"/>
+      </w:pPr>
+      <w:r>
+        <w:t>4 types d’informations :</w:t>
+      </w:r>
+    </w:p>
+    <w:p>
+      <w:pPr>
+        <w:pStyle w:val="ListParagraph"/>
+        <w:numPr>
+          <w:ilvl w:val="0"/>
+          <w:numId w:val="13"/>
+        </w:numPr>
+        <w:jc w:val="both"/>
+      </w:pPr>
+      <w:r>
+        <w:t>Phase de l’expérience</w:t>
+      </w:r>
+      <w:bookmarkStart w:id="0" w:name="_GoBack"/>
+      <w:bookmarkEnd w:id="0"/>
+    </w:p>
+    <w:p>
+      <w:pPr>
+        <w:pStyle w:val="ListParagraph"/>
+        <w:numPr>
+          <w:ilvl w:val="0"/>
+          <w:numId w:val="13"/>
+        </w:numPr>
+        <w:jc w:val="both"/>
+      </w:pPr>
+      <w:r>
+        <w:t>Ce qu’il fait(actions)</w:t>
+      </w:r>
+    </w:p>
+    <w:p>
+      <w:pPr>
+        <w:pStyle w:val="ListParagraph"/>
+        <w:numPr>
+          <w:ilvl w:val="0"/>
+          <w:numId w:val="13"/>
+        </w:numPr>
+        <w:jc w:val="both"/>
+      </w:pPr>
+      <w:r>
+        <w:t>Ce qu’il pense (processus mental)</w:t>
+      </w:r>
+    </w:p>
+    <w:p>
+      <w:pPr>
+        <w:pStyle w:val="ListParagraph"/>
+        <w:numPr>
+          <w:ilvl w:val="0"/>
+          <w:numId w:val="13"/>
+        </w:numPr>
+        <w:jc w:val="both"/>
+      </w:pPr>
+      <w:r>
+        <w:t>Ce qu’il ressent (émotions)</w:t>
+      </w:r>
+    </w:p>
+    <w:p>
+      <w:pPr>
+        <w:jc w:val="both"/>
+      </w:pPr>
+      <w:r>
+        <w:t xml:space="preserve">Le dernier moment + le moment le plus fort détermine l’expérience. </w:t>
+      </w:r>
+    </w:p>
+    <w:p>
+      <w:pPr>
+        <w:jc w:val="both"/>
+      </w:pPr>
+      <w:r>
+        <w:t xml:space="preserve">Carte expérience client : Vise </w:t>
+      </w:r>
+      <w:r>
+        <w:t>à</w:t>
+      </w:r>
+      <w:r>
+        <w:t xml:space="preserve"> clairement communiquer l’expérience de l’utilisateur, soit rendre l’histoire visuelle accessible, attrayante et synthétique.</w:t>
+      </w:r>
+    </w:p>
+    <w:p>
+      <w:pPr>
+        <w:jc w:val="both"/>
+      </w:pPr>
+      <w:r>
+        <w:t>Une bonne carte d l’expérience sera :</w:t>
+      </w:r>
+    </w:p>
+    <w:p>
+      <w:pPr>
+        <w:pStyle w:val="ListParagraph"/>
+        <w:numPr>
+          <w:ilvl w:val="0"/>
+          <w:numId w:val="13"/>
+        </w:numPr>
+        <w:jc w:val="both"/>
+      </w:pPr>
+      <w:r>
+        <w:t>Simple à comprendre</w:t>
+      </w:r>
+    </w:p>
+    <w:p>
+      <w:pPr>
+        <w:pStyle w:val="ListParagraph"/>
+        <w:numPr>
+          <w:ilvl w:val="0"/>
+          <w:numId w:val="13"/>
+        </w:numPr>
+        <w:jc w:val="both"/>
+      </w:pPr>
+      <w:r>
+        <w:t>Un artéfact autonome</w:t>
+      </w:r>
+    </w:p>
+    <w:p>
+      <w:pPr>
+        <w:pStyle w:val="ListParagraph"/>
+        <w:numPr>
+          <w:ilvl w:val="0"/>
+          <w:numId w:val="13"/>
+        </w:numPr>
+        <w:jc w:val="both"/>
+      </w:pPr>
+      <w:r>
+        <w:t>Partageable</w:t>
+      </w:r>
+    </w:p>
+    <w:p>
+      <w:pPr>
+        <w:jc w:val="both"/>
+      </w:pPr>
+    </w:p>
+    <w:p>
+      <w:pPr>
+        <w:pStyle w:val="ListParagraph"/>
+        <w:jc w:val="both"/>
+      </w:pPr>
+    </w:p>
+    <w:p>
+      <w:pPr>
+        <w:jc w:val="both"/>
+      </w:pPr>
     </w:p>
     <w:p>
       <w:pPr>
@@ -2541,6 +2912,118 @@
     </w:lvl>
   </w:abstractNum>
   <w:abstractNum w:abstractNumId="5" w15:restartNumberingAfterBreak="0">
+    <w:nsid w:val="408152B0"/>
+    <w:multiLevelType w:val="hybridMultilevel"/>
+    <w:tmpl w:val="7848BFD8"/>
+    <w:lvl w:ilvl="0" w:tplc="2F5EB5DE">
+      <w:numFmt w:val="bullet"/>
+      <w:lvlText w:val="-"/>
+      <w:lvlJc w:val="left"/>
+      <w:pPr>
+        <w:ind w:left="720" w:hanging="360"/>
+      </w:pPr>
+      <w:rPr>
+        <w:rFonts w:ascii="Calibri" w:eastAsiaTheme="minorEastAsia" w:hAnsi="Calibri" w:cs="Calibri" w:hint="default"/>
+      </w:rPr>
+    </w:lvl>
+    <w:lvl w:ilvl="1" w:tplc="0C0C0003" w:tentative="1">
+      <w:start w:val="1"/>
+      <w:numFmt w:val="bullet"/>
+      <w:lvlText w:val="o"/>
+      <w:lvlJc w:val="left"/>
+      <w:pPr>
+        <w:ind w:left="1440" w:hanging="360"/>
+      </w:pPr>
+      <w:rPr>
+        <w:rFonts w:ascii="Courier New" w:hAnsi="Courier New" w:cs="Courier New" w:hint="default"/>
+      </w:rPr>
+    </w:lvl>
+    <w:lvl w:ilvl="2" w:tplc="0C0C0005" w:tentative="1">
+      <w:start w:val="1"/>
+      <w:numFmt w:val="bullet"/>
+      <w:lvlText w:val=""/>
+      <w:lvlJc w:val="left"/>
+      <w:pPr>
+        <w:ind w:left="2160" w:hanging="360"/>
+      </w:pPr>
+      <w:rPr>
+        <w:rFonts w:ascii="Wingdings" w:hAnsi="Wingdings" w:hint="default"/>
+      </w:rPr>
+    </w:lvl>
+    <w:lvl w:ilvl="3" w:tplc="0C0C0001" w:tentative="1">
+      <w:start w:val="1"/>
+      <w:numFmt w:val="bullet"/>
+      <w:lvlText w:val=""/>
+      <w:lvlJc w:val="left"/>
+      <w:pPr>
+        <w:ind w:left="2880" w:hanging="360"/>
+      </w:pPr>
+      <w:rPr>
+        <w:rFonts w:ascii="Symbol" w:hAnsi="Symbol" w:hint="default"/>
+      </w:rPr>
+    </w:lvl>
+    <w:lvl w:ilvl="4" w:tplc="0C0C0003" w:tentative="1">
+      <w:start w:val="1"/>
+      <w:numFmt w:val="bullet"/>
+      <w:lvlText w:val="o"/>
+      <w:lvlJc w:val="left"/>
+      <w:pPr>
+        <w:ind w:left="3600" w:hanging="360"/>
+      </w:pPr>
+      <w:rPr>
+        <w:rFonts w:ascii="Courier New" w:hAnsi="Courier New" w:cs="Courier New" w:hint="default"/>
+      </w:rPr>
+    </w:lvl>
+    <w:lvl w:ilvl="5" w:tplc="0C0C0005" w:tentative="1">
+      <w:start w:val="1"/>
+      <w:numFmt w:val="bullet"/>
+      <w:lvlText w:val=""/>
+      <w:lvlJc w:val="left"/>
+      <w:pPr>
+        <w:ind w:left="4320" w:hanging="360"/>
+      </w:pPr>
+      <w:rPr>
+        <w:rFonts w:ascii="Wingdings" w:hAnsi="Wingdings" w:hint="default"/>
+      </w:rPr>
+    </w:lvl>
+    <w:lvl w:ilvl="6" w:tplc="0C0C0001" w:tentative="1">
+      <w:start w:val="1"/>
+      <w:numFmt w:val="bullet"/>
+      <w:lvlText w:val=""/>
+      <w:lvlJc w:val="left"/>
+      <w:pPr>
+        <w:ind w:left="5040" w:hanging="360"/>
+      </w:pPr>
+      <w:rPr>
+        <w:rFonts w:ascii="Symbol" w:hAnsi="Symbol" w:hint="default"/>
+      </w:rPr>
+    </w:lvl>
+    <w:lvl w:ilvl="7" w:tplc="0C0C0003" w:tentative="1">
+      <w:start w:val="1"/>
+      <w:numFmt w:val="bullet"/>
+      <w:lvlText w:val="o"/>
+      <w:lvlJc w:val="left"/>
+      <w:pPr>
+        <w:ind w:left="5760" w:hanging="360"/>
+      </w:pPr>
+      <w:rPr>
+        <w:rFonts w:ascii="Courier New" w:hAnsi="Courier New" w:cs="Courier New" w:hint="default"/>
+      </w:rPr>
+    </w:lvl>
+    <w:lvl w:ilvl="8" w:tplc="0C0C0005" w:tentative="1">
+      <w:start w:val="1"/>
+      <w:numFmt w:val="bullet"/>
+      <w:lvlText w:val=""/>
+      <w:lvlJc w:val="left"/>
+      <w:pPr>
+        <w:ind w:left="6480" w:hanging="360"/>
+      </w:pPr>
+      <w:rPr>
+        <w:rFonts w:ascii="Wingdings" w:hAnsi="Wingdings" w:hint="default"/>
+      </w:rPr>
+    </w:lvl>
+  </w:abstractNum>
+  <w:abstractNum w:abstractNumId="6" w15:restartNumberingAfterBreak="0">
     <w:nsid w:val="432F3249"/>
     <w:multiLevelType w:val="hybridMultilevel"/>
     <w:tmpl w:val="D3FE64F6"/>
@@ -2653,7 +3136,7 @@
       </w:rPr>
     </w:lvl>
   </w:abstractNum>
-  <w:abstractNum w:abstractNumId="6" w15:restartNumberingAfterBreak="0">
+  <w:abstractNum w:abstractNumId="7" w15:restartNumberingAfterBreak="0">
     <w:nsid w:val="466C63BA"/>
     <w:multiLevelType w:val="hybridMultilevel"/>
     <w:tmpl w:val="45C88122"/>
@@ -2739,7 +3222,7 @@
       </w:pPr>
     </w:lvl>
   </w:abstractNum>
-  <w:abstractNum w:abstractNumId="7" w15:restartNumberingAfterBreak="0">
+  <w:abstractNum w:abstractNumId="8" w15:restartNumberingAfterBreak="0">
     <w:nsid w:val="5F2B4B8E"/>
     <w:multiLevelType w:val="hybridMultilevel"/>
     <w:tmpl w:val="82A68E14"/>
@@ -2852,7 +3335,7 @@
       </w:rPr>
     </w:lvl>
   </w:abstractNum>
-  <w:abstractNum w:abstractNumId="8" w15:restartNumberingAfterBreak="0">
+  <w:abstractNum w:abstractNumId="9" w15:restartNumberingAfterBreak="0">
     <w:nsid w:val="60C826ED"/>
     <w:multiLevelType w:val="hybridMultilevel"/>
     <w:tmpl w:val="30E8C12C"/>
@@ -2965,7 +3448,7 @@
       </w:rPr>
     </w:lvl>
   </w:abstractNum>
-  <w:abstractNum w:abstractNumId="9" w15:restartNumberingAfterBreak="0">
+  <w:abstractNum w:abstractNumId="10" w15:restartNumberingAfterBreak="0">
     <w:nsid w:val="730C6F64"/>
     <w:multiLevelType w:val="hybridMultilevel"/>
     <w:tmpl w:val="D706A89E"/>
@@ -3078,7 +3561,7 @@
       </w:rPr>
     </w:lvl>
   </w:abstractNum>
-  <w:abstractNum w:abstractNumId="10" w15:restartNumberingAfterBreak="0">
+  <w:abstractNum w:abstractNumId="11" w15:restartNumberingAfterBreak="0">
     <w:nsid w:val="738E4D72"/>
     <w:multiLevelType w:val="hybridMultilevel"/>
     <w:tmpl w:val="97503E2A"/>
@@ -3191,7 +3674,7 @@
       </w:rPr>
     </w:lvl>
   </w:abstractNum>
-  <w:abstractNum w:abstractNumId="11" w15:restartNumberingAfterBreak="0">
+  <w:abstractNum w:abstractNumId="12" w15:restartNumberingAfterBreak="0">
     <w:nsid w:val="75BD1552"/>
     <w:multiLevelType w:val="hybridMultilevel"/>
     <w:tmpl w:val="6032E89A"/>
@@ -3308,7 +3791,7 @@
     <w:abstractNumId w:val="1"/>
   </w:num>
   <w:num w:numId="2">
-    <w:abstractNumId w:val="5"/>
+    <w:abstractNumId w:val="6"/>
   </w:num>
   <w:num w:numId="3">
     <w:abstractNumId w:val="3"/>
@@ -3317,28 +3800,31 @@
     <w:abstractNumId w:val="4"/>
   </w:num>
   <w:num w:numId="5">
-    <w:abstractNumId w:val="7"/>
+    <w:abstractNumId w:val="8"/>
   </w:num>
   <w:num w:numId="6">
-    <w:abstractNumId w:val="9"/>
+    <w:abstractNumId w:val="10"/>
   </w:num>
   <w:num w:numId="7">
-    <w:abstractNumId w:val="8"/>
+    <w:abstractNumId w:val="9"/>
   </w:num>
   <w:num w:numId="8">
     <w:abstractNumId w:val="0"/>
   </w:num>
   <w:num w:numId="9">
-    <w:abstractNumId w:val="11"/>
+    <w:abstractNumId w:val="12"/>
   </w:num>
   <w:num w:numId="10">
     <w:abstractNumId w:val="2"/>
   </w:num>
   <w:num w:numId="11">
-    <w:abstractNumId w:val="10"/>
+    <w:abstractNumId w:val="11"/>
   </w:num>
   <w:num w:numId="12">
-    <w:abstractNumId w:val="6"/>
+    <w:abstractNumId w:val="7"/>
+  </w:num>
+  <w:num w:numId="13">
+    <w:abstractNumId w:val="5"/>
   </w:num>
 </w:numbering>
 </file>

</xml_diff>